<commit_message>
rev R-H boot manual part 2
</commit_message>
<xml_diff>
--- a/RH_boot_manual_RUS_part2.docx
+++ b/RH_boot_manual_RUS_part2.docx
@@ -123,7 +123,7 @@
                                 <w:sdt>
                                   <w:sdtPr>
                                     <w:text/>
-                                    <w:id w:val="1897088811"/>
+                                    <w:id w:val="605536073"/>
                                     <w:dataBinding w:prefixMappings="xmlns:ns0='http://schemas.openxmlformats.org/package/2006/metadata/core-properties' xmlns:ns1='http://purl.org/dc/elements/1.1/'" w:xpath="/ns0:coreProperties[1]/ns1:title[1]" w:storeItemID="{6C3C8BC8-F283-45AE-878A-BAB7291924A1}"/>
                                     <w:alias w:val="Company"/>
                                   </w:sdtPr>
@@ -180,7 +180,7 @@
                                 <w:sdt>
                                   <w:sdtPr>
                                     <w:text/>
-                                    <w:id w:val="278785807"/>
+                                    <w:id w:val="126011488"/>
                                     <w:dataBinding w:prefixMappings="xmlns:ns0='http://schemas.openxmlformats.org/package/2006/metadata/core-properties' xmlns:ns1='http://purl.org/dc/elements/1.1/'" w:xpath="/ns0:coreProperties[1]/ns1:subject[1]" w:storeItemID="{6C3C8BC8-F283-45AE-878A-BAB7291924A1}"/>
                                     <w:alias w:val="Subtitle"/>
                                   </w:sdtPr>
@@ -196,14 +196,7 @@
                                           <w:rFonts w:eastAsia="" w:cs="" w:ascii="Cambria" w:hAnsi="Cambria" w:cstheme="majorBidi" w:eastAsiaTheme="majorEastAsia"/>
                                           <w:lang w:val="ru-RU"/>
                                         </w:rPr>
-                                        <w:t xml:space="preserve">Часть </w:t>
-                                      </w:r>
-                                      <w:r>
-                                        <w:rPr>
-                                          <w:rFonts w:eastAsia="" w:cs="" w:ascii="Cambria" w:hAnsi="Cambria" w:cstheme="majorBidi" w:eastAsiaTheme="majorEastAsia"/>
-                                          <w:lang w:val="ru-RU"/>
-                                        </w:rPr>
-                                        <w:t>2</w:t>
+                                        <w:t>Часть 2</w:t>
                                       </w:r>
                                     </w:p>
                                   </w:sdtContent>
@@ -215,14 +208,10 @@
                             <w:pPr>
                               <w:pStyle w:val="FrameContents"/>
                               <w:spacing w:before="0" w:after="200"/>
-                              <w:rPr>
-                                <w:color w:val="000000"/>
-                              </w:rPr>
+                              <w:rPr/>
                             </w:pPr>
                             <w:r>
-                              <w:rPr>
-                                <w:color w:val="000000"/>
-                              </w:rPr>
+                              <w:rPr/>
                             </w:r>
                           </w:p>
                         </w:txbxContent>
@@ -315,7 +304,7 @@
                           <w:sdt>
                             <w:sdtPr>
                               <w:text/>
-                              <w:id w:val="19034838"/>
+                              <w:id w:val="2034284759"/>
                               <w:dataBinding w:prefixMappings="xmlns:ns0='http://schemas.openxmlformats.org/package/2006/metadata/core-properties' xmlns:ns1='http://purl.org/dc/elements/1.1/'" w:xpath="/ns0:coreProperties[1]/ns1:title[1]" w:storeItemID="{6C3C8BC8-F283-45AE-878A-BAB7291924A1}"/>
                               <w:alias w:val="Company"/>
                             </w:sdtPr>
@@ -372,7 +361,7 @@
                           <w:sdt>
                             <w:sdtPr>
                               <w:text/>
-                              <w:id w:val="594092709"/>
+                              <w:id w:val="1121298669"/>
                               <w:dataBinding w:prefixMappings="xmlns:ns0='http://schemas.openxmlformats.org/package/2006/metadata/core-properties' xmlns:ns1='http://purl.org/dc/elements/1.1/'" w:xpath="/ns0:coreProperties[1]/ns1:subject[1]" w:storeItemID="{6C3C8BC8-F283-45AE-878A-BAB7291924A1}"/>
                               <w:alias w:val="Subtitle"/>
                             </w:sdtPr>
@@ -388,14 +377,7 @@
                                     <w:rFonts w:eastAsia="" w:cs="" w:ascii="Cambria" w:hAnsi="Cambria" w:cstheme="majorBidi" w:eastAsiaTheme="majorEastAsia"/>
                                     <w:lang w:val="ru-RU"/>
                                   </w:rPr>
-                                  <w:t xml:space="preserve">Часть </w:t>
-                                </w:r>
-                                <w:r>
-                                  <w:rPr>
-                                    <w:rFonts w:eastAsia="" w:cs="" w:ascii="Cambria" w:hAnsi="Cambria" w:cstheme="majorBidi" w:eastAsiaTheme="majorEastAsia"/>
-                                    <w:lang w:val="ru-RU"/>
-                                  </w:rPr>
-                                  <w:t>2</w:t>
+                                  <w:t>Часть 2</w:t>
                                 </w:r>
                               </w:p>
                             </w:sdtContent>
@@ -407,14 +389,10 @@
                       <w:pPr>
                         <w:pStyle w:val="FrameContents"/>
                         <w:spacing w:before="0" w:after="200"/>
-                        <w:rPr>
-                          <w:color w:val="000000"/>
-                        </w:rPr>
+                        <w:rPr/>
                       </w:pPr>
                       <w:r>
-                        <w:rPr>
-                          <w:color w:val="000000"/>
-                        </w:rPr>
+                        <w:rPr/>
                       </w:r>
                     </w:p>
                   </w:txbxContent>
@@ -575,7 +553,7 @@
                                       <w:sz w:val="18"/>
                                       <w:lang w:val="ru-RU"/>
                                     </w:rPr>
-                                    <w:t>v1.34(C) Room-House.com 2023</w:t>
+                                    <w:t>v1.34(C) Room-House.com 2021-2023</w:t>
                                   </w:r>
                                 </w:p>
                               </w:tc>
@@ -585,14 +563,10 @@
                             <w:pPr>
                               <w:pStyle w:val="FrameContents"/>
                               <w:spacing w:before="0" w:after="200"/>
-                              <w:rPr>
-                                <w:color w:val="000000"/>
-                              </w:rPr>
+                              <w:rPr/>
                             </w:pPr>
                             <w:r>
-                              <w:rPr>
-                                <w:color w:val="000000"/>
-                              </w:rPr>
+                              <w:rPr/>
                             </w:r>
                           </w:p>
                         </w:txbxContent>
@@ -654,7 +628,7 @@
                                 <w:sz w:val="18"/>
                                 <w:lang w:val="ru-RU"/>
                               </w:rPr>
-                              <w:t>v1.34(C) Room-House.com 2023</w:t>
+                              <w:t>v1.34(C) Room-House.com 2021-2023</w:t>
                             </w:r>
                           </w:p>
                         </w:tc>
@@ -664,14 +638,10 @@
                       <w:pPr>
                         <w:pStyle w:val="FrameContents"/>
                         <w:spacing w:before="0" w:after="200"/>
-                        <w:rPr>
-                          <w:color w:val="000000"/>
-                        </w:rPr>
+                        <w:rPr/>
                       </w:pPr>
                       <w:r>
-                        <w:rPr>
-                          <w:color w:val="000000"/>
-                        </w:rPr>
+                        <w:rPr/>
                       </w:r>
                     </w:p>
                   </w:txbxContent>
@@ -709,7 +679,7 @@
           <w:docPartGallery w:val="Table of Contents"/>
           <w:docPartUnique w:val="true"/>
         </w:docPartObj>
-        <w:id w:val="732506250"/>
+        <w:id w:val="1931405276"/>
       </w:sdtPr>
       <w:sdtContent>
         <w:p>
@@ -722,46 +692,11 @@
               <w:sz w:val="22"/>
               <w:lang w:val="ru-RU"/>
             </w:rPr>
-            <w:t xml:space="preserve">Содержание </w:t>
-          </w:r>
-          <w:r>
-            <w:rPr>
-              <w:sz w:val="22"/>
-              <w:lang w:val="ru-RU"/>
-            </w:rPr>
-            <w:t>(часть 2)</w:t>
+            <w:t>Содержание (часть 2)</w:t>
           </w:r>
         </w:p>
       </w:sdtContent>
     </w:sdt>
-    <w:p>
-      <w:pPr>
-        <w:pStyle w:val="Contents1"/>
-        <w:tabs>
-          <w:tab w:val="left" w:pos="440" w:leader="none"/>
-          <w:tab w:val="right" w:pos="4504" w:leader="dot"/>
-        </w:tabs>
-        <w:rPr>
-          <w:rStyle w:val="IndexLink"/>
-          <w:vanish w:val="false"/>
-          <w:color w:val="00000A"/>
-          <w:u w:val="none" w:color="000000"/>
-          <w:lang w:val="ru-RU"/>
-        </w:rPr>
-      </w:pPr>
-      <w:r>
-        <w:fldChar w:fldCharType="begin"/>
-      </w:r>
-      <w:r>
-        <w:instrText> TOC \z \o "1-3" \u \h</w:instrText>
-      </w:r>
-      <w:r>
-        <w:fldChar w:fldCharType="separate"/>
-      </w:r>
-      <w:r>
-        <w:rPr/>
-      </w:r>
-    </w:p>
     <w:p>
       <w:pPr>
         <w:pStyle w:val="Contents1"/>
@@ -771,6 +706,15 @@
         </w:tabs>
         <w:rPr/>
       </w:pPr>
+      <w:r>
+        <w:fldChar w:fldCharType="begin"/>
+      </w:r>
+      <w:r>
+        <w:instrText> TOC \z \o "1-3" \u \h</w:instrText>
+      </w:r>
+      <w:r>
+        <w:fldChar w:fldCharType="separate"/>
+      </w:r>
       <w:r>
         <w:rPr>
           <w:rStyle w:val="IndexLink"/>
@@ -791,17 +735,7 @@
             <w:u w:val="none" w:color="000000"/>
             <w:lang w:val="ru-RU"/>
           </w:rPr>
-          <w:t xml:space="preserve">. </w:t>
-        </w:r>
-        <w:r>
-          <w:rPr>
-            <w:rStyle w:val="IndexLink"/>
-            <w:vanish w:val="false"/>
-            <w:color w:val="00000A"/>
-            <w:u w:val="none" w:color="000000"/>
-            <w:lang w:val="ru-RU"/>
-          </w:rPr>
-          <w:t>Настройка</w:t>
+          <w:t>. Настройка</w:t>
         </w:r>
         <w:r>
           <w:rPr>
@@ -938,18 +872,7 @@
           <w:u w:val="none" w:color="000000"/>
           <w:lang w:val="ru-RU"/>
         </w:rPr>
-        <w:t xml:space="preserve">. </w:t>
-      </w:r>
-      <w:r>
-        <w:rPr>
-          <w:rStyle w:val="IndexLink"/>
-          <w:rFonts w:eastAsia="" w:eastAsiaTheme="minorEastAsia"/>
-          <w:vanish w:val="false"/>
-          <w:color w:val="00000A"/>
-          <w:u w:val="none" w:color="000000"/>
-          <w:lang w:val="ru-RU"/>
-        </w:rPr>
-        <w:t>Имя узла</w:t>
+        <w:t>. Имя узла и домена</w:t>
       </w:r>
       <w:hyperlink w:anchor="_Toc465155184">
         <w:r>
@@ -1017,18 +940,7 @@
           <w:u w:val="none" w:color="000000"/>
           <w:lang w:val="ru-RU"/>
         </w:rPr>
-        <w:t xml:space="preserve">. </w:t>
-      </w:r>
-      <w:r>
-        <w:rPr>
-          <w:rStyle w:val="IndexLink"/>
-          <w:rFonts w:eastAsia="" w:eastAsiaTheme="minorEastAsia"/>
-          <w:vanish w:val="false"/>
-          <w:color w:val="00000A"/>
-          <w:u w:val="none" w:color="000000"/>
-          <w:lang w:val="ru-RU"/>
-        </w:rPr>
-        <w:t>Внешний IP адрес</w:t>
+        <w:t>. Внешний IP адрес</w:t>
       </w:r>
       <w:hyperlink w:anchor="_Toc465155185">
         <w:r>
@@ -1107,18 +1019,7 @@
           <w:u w:val="none" w:color="000000"/>
           <w:lang w:val="ru-RU"/>
         </w:rPr>
-        <w:t xml:space="preserve">. </w:t>
-      </w:r>
-      <w:r>
-        <w:rPr>
-          <w:rStyle w:val="IndexLink"/>
-          <w:rFonts w:eastAsia="" w:eastAsiaTheme="minorEastAsia"/>
-          <w:vanish w:val="false"/>
-          <w:color w:val="00000A"/>
-          <w:u w:val="none" w:color="000000"/>
-          <w:lang w:val="ru-RU"/>
-        </w:rPr>
-        <w:t>Пароль админа и вайфая</w:t>
+        <w:t>. Пароль админа</w:t>
       </w:r>
       <w:hyperlink w:anchor="_Toc465155185">
         <w:r>
@@ -1197,18 +1098,7 @@
           <w:u w:val="none" w:color="000000"/>
           <w:lang w:val="ru-RU"/>
         </w:rPr>
-        <w:t xml:space="preserve">. </w:t>
-      </w:r>
-      <w:r>
-        <w:rPr>
-          <w:rStyle w:val="IndexLink"/>
-          <w:rFonts w:eastAsia="" w:eastAsiaTheme="minorEastAsia"/>
-          <w:vanish w:val="false"/>
-          <w:color w:val="00000A"/>
-          <w:u w:val="none" w:color="000000"/>
-          <w:lang w:val="ru-RU"/>
-        </w:rPr>
-        <w:t>TURN-сервер</w:t>
+        <w:t>. TURN-сервер</w:t>
       </w:r>
       <w:hyperlink w:anchor="_Toc465155185">
         <w:r>
@@ -1255,7 +1145,7 @@
         <w:t>1</w:t>
       </w:r>
       <w:hyperlink w:anchor="_Toc465155185">
-        <w:bookmarkStart w:id="3" w:name="__DdeLink__256_17400962803"/>
+        <w:bookmarkStart w:id="3" w:name="__DdeLink__256_174009628031"/>
         <w:r>
           <w:rPr>
             <w:webHidden/>
@@ -1287,18 +1177,7 @@
           <w:u w:val="none" w:color="000000"/>
           <w:lang w:val="ru-RU"/>
         </w:rPr>
-        <w:t xml:space="preserve">. </w:t>
-      </w:r>
-      <w:r>
-        <w:rPr>
-          <w:rStyle w:val="IndexLink"/>
-          <w:rFonts w:eastAsia="" w:eastAsiaTheme="minorEastAsia"/>
-          <w:vanish w:val="false"/>
-          <w:color w:val="00000A"/>
-          <w:u w:val="none" w:color="000000"/>
-          <w:lang w:val="ru-RU"/>
-        </w:rPr>
-        <w:t>Число «стульев»</w:t>
+        <w:t>. Замена SSL сертификатов</w:t>
       </w:r>
       <w:hyperlink w:anchor="_Toc465155185">
         <w:r>
@@ -1343,29 +1222,7 @@
           <w:u w:val="none" w:color="000000"/>
           <w:lang w:val="ru-RU"/>
         </w:rPr>
-        <w:t>2</w:t>
-      </w:r>
-      <w:r>
-        <w:rPr>
-          <w:rStyle w:val="IndexLink"/>
-          <w:rFonts w:eastAsia="" w:eastAsiaTheme="minorEastAsia"/>
-          <w:vanish w:val="false"/>
-          <w:color w:val="00000A"/>
-          <w:u w:val="none" w:color="000000"/>
-          <w:lang w:val="ru-RU"/>
-        </w:rPr>
-        <w:t xml:space="preserve">. </w:t>
-      </w:r>
-      <w:r>
-        <w:rPr>
-          <w:rStyle w:val="IndexLink"/>
-          <w:rFonts w:eastAsia="" w:eastAsiaTheme="minorEastAsia"/>
-          <w:vanish w:val="false"/>
-          <w:color w:val="00000A"/>
-          <w:u w:val="none" w:color="000000"/>
-          <w:lang w:val="ru-RU"/>
-        </w:rPr>
-        <w:t>Настройка прокси-сервера</w:t>
+        <w:t>2. Настройка прокси-сервера</w:t>
       </w:r>
       <w:hyperlink w:anchor="_Toc465155188">
         <w:r>
@@ -1431,18 +1288,7 @@
           <w:u w:val="none" w:color="000000"/>
           <w:lang w:val="ru-RU"/>
         </w:rPr>
-        <w:t xml:space="preserve"> </w:t>
-      </w:r>
-      <w:r>
-        <w:rPr>
-          <w:rStyle w:val="IndexLink"/>
-          <w:rFonts w:eastAsia="" w:eastAsiaTheme="minorEastAsia"/>
-          <w:vanish w:val="false"/>
-          <w:color w:val="00000A"/>
-          <w:u w:val="none" w:color="000000"/>
-          <w:lang w:val="ru-RU"/>
-        </w:rPr>
-        <w:t>Apache 2.4</w:t>
+        <w:t xml:space="preserve"> Apache 2.4</w:t>
       </w:r>
       <w:hyperlink w:anchor="_Toc465155189">
         <w:r>
@@ -1450,6 +1296,7 @@
             <w:webHidden/>
             <w:rStyle w:val="IndexLink"/>
             <w:rFonts w:eastAsia="" w:eastAsiaTheme="minorEastAsia"/>
+            <w:vanish w:val="false"/>
             <w:color w:val="00000A"/>
             <w:u w:val="none" w:color="000000"/>
             <w:lang w:val="ru-RU"/>
@@ -1511,16 +1358,7 @@
           <w:color w:val="00000A"/>
           <w:lang w:val="ru-RU"/>
         </w:rPr>
-        <w:t>3</w:t>
-      </w:r>
-      <w:r>
-        <w:rPr>
-          <w:rStyle w:val="IndexLink"/>
-          <w:vanish w:val="false"/>
-          <w:color w:val="00000A"/>
-          <w:lang w:val="ru-RU"/>
-        </w:rPr>
-        <w:t xml:space="preserve">. </w:t>
+        <w:t xml:space="preserve">3. </w:t>
       </w:r>
       <w:r>
         <w:rPr>
@@ -1603,7 +1441,7 @@
         <w:r>
           <w:fldChar w:fldCharType="separate"/>
         </w:r>
-        <w:bookmarkStart w:id="4" w:name="__Fieldmark__134_788773065"/>
+        <w:bookmarkStart w:id="4" w:name="__Fieldmark__159_1190881807"/>
         <w:r>
           <w:rPr>
             <w:rStyle w:val="IndexLink"/>
@@ -1624,19 +1462,87 @@
             <w:lang w:val="ru-RU"/>
           </w:rPr>
         </w:r>
-        <w:bookmarkStart w:id="5" w:name="__Fieldmark__134_902740927"/>
-        <w:bookmarkStart w:id="6" w:name="__Fieldmark__133_3337917788"/>
-        <w:bookmarkStart w:id="7" w:name="__Fieldmark__133_3440022167"/>
-        <w:bookmarkStart w:id="8" w:name="__Fieldmark__145_2946706235"/>
-        <w:bookmarkStart w:id="9" w:name="__Fieldmark__133_488258861"/>
-        <w:bookmarkStart w:id="10" w:name="__Fieldmark__135_3573041295"/>
+        <w:r>
+          <w:fldChar w:fldCharType="begin"/>
+        </w:r>
+        <w:r/>
+        <w:r>
+          <w:fldChar w:fldCharType="separate"/>
+        </w:r>
+        <w:bookmarkStart w:id="5" w:name="__Fieldmark__163_2868454186"/>
+        <w:bookmarkStart w:id="6" w:name="__Fieldmark__162_1190881807"/>
         <w:bookmarkEnd w:id="4"/>
+        <w:r>
+          <w:rPr>
+            <w:rStyle w:val="IndexLink"/>
+            <w:rFonts w:eastAsia="" w:eastAsiaTheme="minorEastAsia"/>
+            <w:vanish w:val="false"/>
+            <w:color w:val="00000A"/>
+            <w:u w:val="none"/>
+            <w:lang w:val="ru-RU"/>
+          </w:rPr>
+        </w:r>
+        <w:r>
+          <w:rPr>
+            <w:rStyle w:val="IndexLink"/>
+            <w:rFonts w:eastAsia="" w:eastAsiaTheme="minorEastAsia"/>
+            <w:vanish w:val="false"/>
+            <w:color w:val="00000A"/>
+            <w:u w:val="none"/>
+            <w:lang w:val="ru-RU"/>
+          </w:rPr>
+        </w:r>
+        <w:r>
+          <w:fldChar w:fldCharType="begin"/>
+        </w:r>
+        <w:r/>
+        <w:r>
+          <w:fldChar w:fldCharType="separate"/>
+        </w:r>
+        <w:bookmarkStart w:id="7" w:name="__Fieldmark__179_3979401157"/>
+        <w:bookmarkStart w:id="8" w:name="__Fieldmark__166_2868454186"/>
+        <w:bookmarkStart w:id="9" w:name="__Fieldmark__167_1190881807"/>
         <w:bookmarkEnd w:id="5"/>
         <w:bookmarkEnd w:id="6"/>
+        <w:r>
+          <w:rPr>
+            <w:rStyle w:val="IndexLink"/>
+            <w:rFonts w:eastAsia="" w:eastAsiaTheme="minorEastAsia"/>
+            <w:vanish w:val="false"/>
+            <w:color w:val="00000A"/>
+            <w:u w:val="none"/>
+            <w:lang w:val="ru-RU"/>
+          </w:rPr>
+        </w:r>
+        <w:r>
+          <w:rPr>
+            <w:rStyle w:val="IndexLink"/>
+            <w:rFonts w:eastAsia="" w:eastAsiaTheme="minorEastAsia"/>
+            <w:vanish w:val="false"/>
+            <w:color w:val="00000A"/>
+            <w:u w:val="none"/>
+            <w:lang w:val="ru-RU"/>
+          </w:rPr>
+        </w:r>
+        <w:bookmarkStart w:id="10" w:name="__Fieldmark__145_2946706235"/>
+        <w:bookmarkStart w:id="11" w:name="__Fieldmark__134_788773065"/>
+        <w:bookmarkStart w:id="12" w:name="__Fieldmark__134_902740927"/>
+        <w:bookmarkStart w:id="13" w:name="__Fieldmark__133_488258861"/>
+        <w:bookmarkStart w:id="14" w:name="__Fieldmark__135_3573041295"/>
+        <w:bookmarkStart w:id="15" w:name="__Fieldmark__133_3440022167"/>
+        <w:bookmarkStart w:id="16" w:name="__Fieldmark__133_3337917788"/>
+        <w:bookmarkStart w:id="17" w:name="__Fieldmark__168_2868454186"/>
         <w:bookmarkEnd w:id="7"/>
         <w:bookmarkEnd w:id="8"/>
         <w:bookmarkEnd w:id="9"/>
         <w:bookmarkEnd w:id="10"/>
+        <w:bookmarkEnd w:id="11"/>
+        <w:bookmarkEnd w:id="12"/>
+        <w:bookmarkEnd w:id="13"/>
+        <w:bookmarkEnd w:id="14"/>
+        <w:bookmarkEnd w:id="15"/>
+        <w:bookmarkEnd w:id="16"/>
+        <w:bookmarkEnd w:id="17"/>
         <w:r>
           <w:rPr>
             <w:rStyle w:val="IndexLink"/>
@@ -1644,14 +1550,37 @@
           <w:t xml:space="preserve"> </w:t>
         </w:r>
         <w:r>
+          <w:rPr>
+            <w:rStyle w:val="IndexLink"/>
+          </w:rPr>
+          <w:t>Флэшка для загрузчика</w:t>
+        </w:r>
+        <w:r>
           <w:fldChar w:fldCharType="end"/>
         </w:r>
+        <w:r>
+          <w:fldChar w:fldCharType="end"/>
+        </w:r>
       </w:hyperlink>
-      <w:r>
-        <w:rPr/>
-        <w:t>Флэшка для загрузчика</w:t>
-      </w:r>
       <w:hyperlink w:anchor="_Toc465155194">
+        <w:r>
+          <w:rPr>
+            <w:webHidden/>
+          </w:rPr>
+          <w:fldChar w:fldCharType="begin"/>
+        </w:r>
+        <w:r>
+          <w:rPr>
+            <w:webHidden/>
+          </w:rPr>
+          <w:instrText>PAGEREF _Toc465155194 \h</w:instrText>
+        </w:r>
+        <w:r>
+          <w:rPr>
+            <w:webHidden/>
+          </w:rPr>
+          <w:fldChar w:fldCharType="separate"/>
+        </w:r>
         <w:r>
           <w:rPr>
             <w:webHidden/>
@@ -1665,15 +1594,24 @@
         </w:r>
         <w:r>
           <w:rPr>
-            <w:rStyle w:val="IndexLink"/>
-            <w:vanish w:val="false"/>
-            <w:color w:val="00000A"/>
-            <w:lang w:val="ru-RU"/>
+            <w:webHidden/>
           </w:rPr>
-          <w:tab/>
-          <w:t>1</w:t>
+          <w:fldChar w:fldCharType="end"/>
         </w:r>
       </w:hyperlink>
+      <w:r>
+        <w:fldChar w:fldCharType="end"/>
+      </w:r>
+      <w:r>
+        <w:rPr>
+          <w:rStyle w:val="IndexLink"/>
+          <w:vanish w:val="false"/>
+          <w:color w:val="00000A"/>
+          <w:lang w:val="ru-RU"/>
+        </w:rPr>
+        <w:tab/>
+        <w:t>1</w:t>
+      </w:r>
       <w:r>
         <w:rPr>
           <w:vanish w:val="false"/>
@@ -1690,7 +1628,12 @@
           <w:tab w:val="left" w:pos="880" w:leader="none"/>
           <w:tab w:val="right" w:pos="4504" w:leader="dot"/>
         </w:tabs>
-        <w:rPr/>
+        <w:rPr>
+          <w:vanish w:val="false"/>
+          <w:color w:val="00000A"/>
+          <w:u w:val="none" w:color="000000"/>
+          <w:lang w:val="ru-RU"/>
+        </w:rPr>
       </w:pPr>
       <w:r>
         <w:rPr>
@@ -1712,17 +1655,7 @@
             <w:u w:val="none"/>
             <w:lang w:val="ru-RU"/>
           </w:rPr>
-          <w:t>.</w:t>
-        </w:r>
-        <w:r>
-          <w:rPr>
-            <w:rStyle w:val="IndexLink"/>
-            <w:vanish w:val="false"/>
-            <w:color w:val="00000A"/>
-            <w:u w:val="none"/>
-            <w:lang w:val="ru-RU"/>
-          </w:rPr>
-          <w:t>2</w:t>
+          <w:t>.2</w:t>
         </w:r>
         <w:r>
           <w:rPr>
@@ -1742,7 +1675,7 @@
         <w:r>
           <w:fldChar w:fldCharType="separate"/>
         </w:r>
-        <w:bookmarkStart w:id="11" w:name="__Fieldmark__339_788773065"/>
+        <w:bookmarkStart w:id="18" w:name="__Fieldmark__215_1190881807"/>
         <w:r>
           <w:rPr>
             <w:rStyle w:val="IndexLink"/>
@@ -1754,13 +1687,6 @@
           </w:rPr>
         </w:r>
         <w:r>
-          <w:fldChar w:fldCharType="begin"/>
-        </w:r>
-        <w:r/>
-        <w:r>
-          <w:fldChar w:fldCharType="separate"/>
-        </w:r>
-        <w:r>
           <w:rPr>
             <w:rStyle w:val="IndexLink"/>
             <w:rFonts w:eastAsia="" w:eastAsiaTheme="minorEastAsia"/>
@@ -1777,18 +1703,9 @@
         <w:r>
           <w:fldChar w:fldCharType="separate"/>
         </w:r>
-        <w:bookmarkStart w:id="12" w:name="__Fieldmark__135_35730412951"/>
-        <w:bookmarkStart w:id="13" w:name="__Fieldmark__133_4882588611"/>
-        <w:bookmarkStart w:id="14" w:name="__Fieldmark__145_29467062351"/>
-        <w:bookmarkStart w:id="15" w:name="__Fieldmark__133_34400221671"/>
-        <w:bookmarkStart w:id="16" w:name="__Fieldmark__133_33379177881"/>
-        <w:bookmarkStart w:id="17" w:name="__Fieldmark__134_9027409271"/>
-        <w:bookmarkEnd w:id="12"/>
-        <w:bookmarkEnd w:id="13"/>
-        <w:bookmarkEnd w:id="14"/>
-        <w:bookmarkEnd w:id="15"/>
-        <w:bookmarkEnd w:id="16"/>
-        <w:bookmarkEnd w:id="17"/>
+        <w:bookmarkStart w:id="19" w:name="__Fieldmark__212_2868454186"/>
+        <w:bookmarkStart w:id="20" w:name="__Fieldmark__218_1190881807"/>
+        <w:bookmarkEnd w:id="18"/>
         <w:r>
           <w:rPr>
             <w:rStyle w:val="IndexLink"/>
@@ -1810,6 +1727,18 @@
           </w:rPr>
         </w:r>
         <w:r>
+          <w:fldChar w:fldCharType="begin"/>
+        </w:r>
+        <w:r/>
+        <w:r>
+          <w:fldChar w:fldCharType="separate"/>
+        </w:r>
+        <w:bookmarkStart w:id="21" w:name="__Fieldmark__224_3979401157"/>
+        <w:bookmarkStart w:id="22" w:name="__Fieldmark__215_2868454186"/>
+        <w:bookmarkStart w:id="23" w:name="__Fieldmark__223_1190881807"/>
+        <w:bookmarkEnd w:id="19"/>
+        <w:bookmarkEnd w:id="20"/>
+        <w:r>
           <w:rPr>
             <w:rStyle w:val="IndexLink"/>
             <w:rFonts w:eastAsia="" w:eastAsiaTheme="minorEastAsia"/>
@@ -1829,64 +1758,274 @@
             <w:lang w:val="ru-RU"/>
           </w:rPr>
         </w:r>
-        <w:bookmarkEnd w:id="11"/>
+        <w:r>
+          <w:fldChar w:fldCharType="begin"/>
+        </w:r>
+        <w:r/>
+        <w:r>
+          <w:fldChar w:fldCharType="separate"/>
+        </w:r>
+        <w:bookmarkStart w:id="24" w:name="__Fieldmark__217_2868454186"/>
+        <w:bookmarkStart w:id="25" w:name="__Fieldmark__227_1190881807"/>
+        <w:bookmarkEnd w:id="22"/>
+        <w:bookmarkEnd w:id="23"/>
+        <w:r>
+          <w:rPr>
+            <w:rStyle w:val="IndexLink"/>
+            <w:rFonts w:eastAsia="" w:eastAsiaTheme="minorEastAsia"/>
+            <w:vanish w:val="false"/>
+            <w:color w:val="00000A"/>
+            <w:u w:val="none"/>
+            <w:lang w:val="ru-RU"/>
+          </w:rPr>
+        </w:r>
+        <w:r>
+          <w:rPr>
+            <w:rStyle w:val="IndexLink"/>
+            <w:rFonts w:eastAsia="" w:eastAsiaTheme="minorEastAsia"/>
+            <w:vanish w:val="false"/>
+            <w:color w:val="00000A"/>
+            <w:u w:val="none"/>
+            <w:lang w:val="ru-RU"/>
+          </w:rPr>
+        </w:r>
+        <w:r>
+          <w:fldChar w:fldCharType="begin"/>
+        </w:r>
+        <w:r/>
+        <w:r>
+          <w:fldChar w:fldCharType="separate"/>
+        </w:r>
+        <w:bookmarkStart w:id="26" w:name="__Fieldmark__227_3979401157"/>
+        <w:bookmarkStart w:id="27" w:name="__Fieldmark__220_2868454186"/>
+        <w:bookmarkStart w:id="28" w:name="__Fieldmark__232_1190881807"/>
+        <w:bookmarkEnd w:id="24"/>
+        <w:bookmarkEnd w:id="25"/>
+        <w:r>
+          <w:rPr>
+            <w:rStyle w:val="IndexLink"/>
+            <w:rFonts w:eastAsia="" w:eastAsiaTheme="minorEastAsia"/>
+            <w:vanish w:val="false"/>
+            <w:color w:val="00000A"/>
+            <w:u w:val="none"/>
+            <w:lang w:val="ru-RU"/>
+          </w:rPr>
+        </w:r>
+        <w:r>
+          <w:rPr>
+            <w:rStyle w:val="IndexLink"/>
+            <w:rFonts w:eastAsia="" w:eastAsiaTheme="minorEastAsia"/>
+            <w:vanish w:val="false"/>
+            <w:color w:val="00000A"/>
+            <w:u w:val="none"/>
+            <w:lang w:val="ru-RU"/>
+          </w:rPr>
+        </w:r>
+        <w:r>
+          <w:fldChar w:fldCharType="begin"/>
+        </w:r>
+        <w:r/>
+        <w:r>
+          <w:fldChar w:fldCharType="separate"/>
+        </w:r>
+        <w:bookmarkStart w:id="29" w:name="__Fieldmark__339_788773065"/>
+        <w:bookmarkStart w:id="30" w:name="__Fieldmark__223_2868454186"/>
+        <w:bookmarkStart w:id="31" w:name="__Fieldmark__237_1190881807"/>
+        <w:bookmarkEnd w:id="27"/>
+        <w:bookmarkEnd w:id="28"/>
+        <w:r>
+          <w:rPr>
+            <w:rStyle w:val="IndexLink"/>
+            <w:rFonts w:eastAsia="" w:eastAsiaTheme="minorEastAsia"/>
+            <w:vanish w:val="false"/>
+            <w:color w:val="00000A"/>
+            <w:u w:val="none"/>
+            <w:lang w:val="ru-RU"/>
+          </w:rPr>
+        </w:r>
+        <w:r>
+          <w:rPr>
+            <w:rStyle w:val="IndexLink"/>
+            <w:rFonts w:eastAsia="" w:eastAsiaTheme="minorEastAsia"/>
+            <w:vanish w:val="false"/>
+            <w:color w:val="00000A"/>
+            <w:u w:val="none"/>
+            <w:lang w:val="ru-RU"/>
+          </w:rPr>
+        </w:r>
+        <w:r>
+          <w:fldChar w:fldCharType="begin"/>
+        </w:r>
+        <w:r/>
+        <w:r>
+          <w:fldChar w:fldCharType="separate"/>
+        </w:r>
+        <w:bookmarkStart w:id="32" w:name="__Fieldmark__229_3979401157"/>
+        <w:bookmarkStart w:id="33" w:name="__Fieldmark__226_2868454186"/>
+        <w:bookmarkStart w:id="34" w:name="__Fieldmark__242_1190881807"/>
+        <w:bookmarkEnd w:id="30"/>
+        <w:bookmarkEnd w:id="31"/>
+        <w:r>
+          <w:rPr>
+            <w:rStyle w:val="IndexLink"/>
+            <w:rFonts w:eastAsia="" w:eastAsiaTheme="minorEastAsia"/>
+            <w:vanish w:val="false"/>
+            <w:color w:val="00000A"/>
+            <w:u w:val="none"/>
+            <w:lang w:val="ru-RU"/>
+          </w:rPr>
+        </w:r>
+        <w:r>
+          <w:rPr>
+            <w:rStyle w:val="IndexLink"/>
+            <w:rFonts w:eastAsia="" w:eastAsiaTheme="minorEastAsia"/>
+            <w:vanish w:val="false"/>
+            <w:color w:val="00000A"/>
+            <w:u w:val="none"/>
+            <w:lang w:val="ru-RU"/>
+          </w:rPr>
+        </w:r>
+        <w:r>
+          <w:fldChar w:fldCharType="begin"/>
+        </w:r>
+        <w:r/>
+        <w:r>
+          <w:fldChar w:fldCharType="separate"/>
+        </w:r>
+        <w:bookmarkStart w:id="35" w:name="__Fieldmark__246_2868454186"/>
+        <w:bookmarkStart w:id="36" w:name="__Fieldmark__264_1190881807"/>
+        <w:bookmarkStart w:id="37" w:name="__Fieldmark__133_4882588611"/>
+        <w:bookmarkStart w:id="38" w:name="__Fieldmark__135_35730412951"/>
+        <w:bookmarkStart w:id="39" w:name="__Fieldmark__145_29467062351"/>
+        <w:bookmarkStart w:id="40" w:name="__Fieldmark__134_9027409271"/>
+        <w:bookmarkStart w:id="41" w:name="__Fieldmark__133_34400221671"/>
+        <w:bookmarkStart w:id="42" w:name="__Fieldmark__133_33379177881"/>
+        <w:bookmarkEnd w:id="33"/>
+        <w:bookmarkEnd w:id="34"/>
+        <w:bookmarkEnd w:id="37"/>
+        <w:bookmarkEnd w:id="38"/>
+        <w:bookmarkEnd w:id="39"/>
+        <w:bookmarkEnd w:id="40"/>
+        <w:bookmarkEnd w:id="41"/>
+        <w:bookmarkEnd w:id="42"/>
+        <w:r>
+          <w:rPr>
+            <w:rStyle w:val="IndexLink"/>
+            <w:rFonts w:eastAsia="" w:eastAsiaTheme="minorEastAsia"/>
+            <w:vanish w:val="false"/>
+            <w:color w:val="00000A"/>
+            <w:u w:val="none"/>
+            <w:lang w:val="ru-RU"/>
+          </w:rPr>
+        </w:r>
+        <w:r>
+          <w:rPr>
+            <w:rStyle w:val="IndexLink"/>
+            <w:rFonts w:eastAsia="" w:eastAsiaTheme="minorEastAsia"/>
+            <w:vanish w:val="false"/>
+            <w:color w:val="00000A"/>
+            <w:u w:val="none"/>
+            <w:lang w:val="ru-RU"/>
+          </w:rPr>
+        </w:r>
+        <w:r>
+          <w:fldChar w:fldCharType="begin"/>
+        </w:r>
+        <w:r/>
+        <w:r>
+          <w:fldChar w:fldCharType="separate"/>
+        </w:r>
+        <w:bookmarkStart w:id="43" w:name="__Fieldmark__252_2868454186"/>
+        <w:bookmarkStart w:id="44" w:name="__Fieldmark__272_1190881807"/>
+        <w:bookmarkEnd w:id="21"/>
+        <w:bookmarkEnd w:id="26"/>
+        <w:bookmarkEnd w:id="29"/>
+        <w:bookmarkEnd w:id="32"/>
+        <w:bookmarkEnd w:id="35"/>
+        <w:bookmarkEnd w:id="36"/>
+        <w:r>
+          <w:rPr>
+            <w:rStyle w:val="IndexLink"/>
+            <w:rFonts w:eastAsia="" w:eastAsiaTheme="minorEastAsia"/>
+            <w:vanish w:val="false"/>
+            <w:color w:val="00000A"/>
+            <w:u w:val="none"/>
+            <w:lang w:val="ru-RU"/>
+          </w:rPr>
+        </w:r>
+        <w:r>
+          <w:rPr>
+            <w:rStyle w:val="IndexLink"/>
+            <w:rFonts w:eastAsia="" w:eastAsiaTheme="minorEastAsia"/>
+            <w:vanish w:val="false"/>
+            <w:color w:val="00000A"/>
+            <w:u w:val="none"/>
+            <w:lang w:val="ru-RU"/>
+          </w:rPr>
+        </w:r>
+        <w:bookmarkStart w:id="45" w:name="__Fieldmark__254_2868454186"/>
+        <w:bookmarkEnd w:id="43"/>
+        <w:bookmarkEnd w:id="44"/>
+        <w:bookmarkEnd w:id="45"/>
         <w:r>
           <w:rPr>
             <w:rStyle w:val="IndexLink"/>
             <w:vanish w:val="false"/>
             <w:color w:val="00000A"/>
+            <w:u w:val="none" w:color="000000"/>
             <w:lang w:val="ru-RU"/>
           </w:rPr>
-          <w:t xml:space="preserve"> </w:t>
-        </w:r>
-        <w:r>
-          <w:fldChar w:fldCharType="end"/>
-        </w:r>
-        <w:r>
-          <w:fldChar w:fldCharType="end"/>
-        </w:r>
-        <w:r>
-          <w:fldChar w:fldCharType="end"/>
-        </w:r>
-      </w:hyperlink>
-      <w:r>
-        <w:rPr>
-          <w:vanish w:val="false"/>
-          <w:color w:val="00000A"/>
-          <w:lang w:val="ru-RU"/>
-        </w:rPr>
-        <w:t>BIOS/UEFI</w:t>
-      </w:r>
-      <w:hyperlink w:anchor="_Toc465155194">
+          <w:t xml:space="preserve"> BIOS/UEFI</w:t>
+        </w:r>
         <w:r>
           <w:rPr>
-            <w:webHidden/>
             <w:rStyle w:val="IndexLink"/>
             <w:rFonts w:eastAsia="" w:eastAsiaTheme="minorEastAsia"/>
             <w:vanish w:val="false"/>
             <w:color w:val="00000A"/>
+            <w:u w:val="none" w:color="000000"/>
             <w:lang w:val="ru-RU"/>
           </w:rPr>
           <w:t>..</w:t>
         </w:r>
         <w:r>
-          <w:rPr>
-            <w:rStyle w:val="IndexLink"/>
-            <w:vanish w:val="false"/>
-            <w:color w:val="00000A"/>
-            <w:lang w:val="ru-RU"/>
-          </w:rPr>
-          <w:tab/>
-          <w:t>1</w:t>
+          <w:fldChar w:fldCharType="end"/>
+        </w:r>
+        <w:r>
+          <w:fldChar w:fldCharType="end"/>
+        </w:r>
+        <w:r>
+          <w:fldChar w:fldCharType="end"/>
+        </w:r>
+        <w:r>
+          <w:fldChar w:fldCharType="end"/>
+        </w:r>
+        <w:r>
+          <w:fldChar w:fldCharType="end"/>
         </w:r>
       </w:hyperlink>
       <w:r>
         <w:rPr>
+          <w:rStyle w:val="IndexLink"/>
           <w:vanish w:val="false"/>
           <w:color w:val="00000A"/>
-          <w:lang w:val="ru-RU"/>
-        </w:rPr>
-        <w:t>2</w:t>
+          <w:u w:val="none" w:color="000000"/>
+          <w:lang w:val="ru-RU"/>
+        </w:rPr>
+        <w:tab/>
+        <w:t>12</w:t>
+      </w:r>
+      <w:r>
+        <w:fldChar w:fldCharType="end"/>
+      </w:r>
+      <w:r>
+        <w:fldChar w:fldCharType="end"/>
+      </w:r>
+      <w:r>
+        <w:fldChar w:fldCharType="end"/>
+      </w:r>
+      <w:r>
+        <w:fldChar w:fldCharType="end"/>
       </w:r>
     </w:p>
     <w:p>
@@ -1897,16 +2036,39 @@
           <w:tab w:val="right" w:pos="4504" w:leader="dot"/>
         </w:tabs>
         <w:rPr>
-          <w:lang w:val="ru-RU"/>
-        </w:rPr>
-      </w:pPr>
-      <w:r>
-        <w:rPr>
+          <w:vanish w:val="false"/>
+          <w:color w:val="00000A"/>
+          <w:u w:val="none" w:color="000000"/>
+          <w:lang w:val="ru-RU"/>
+        </w:rPr>
+      </w:pPr>
+      <w:r>
+        <w:rPr>
+          <w:vanish w:val="false"/>
+          <w:color w:val="00000A"/>
+          <w:u w:val="none" w:color="000000"/>
           <w:lang w:val="ru-RU"/>
         </w:rPr>
       </w:r>
       <w:r>
         <w:fldChar w:fldCharType="end"/>
+      </w:r>
+    </w:p>
+    <w:p>
+      <w:pPr>
+        <w:pStyle w:val="Contents1"/>
+        <w:tabs>
+          <w:tab w:val="left" w:pos="440" w:leader="none"/>
+          <w:tab w:val="right" w:pos="4504" w:leader="dot"/>
+        </w:tabs>
+        <w:rPr>
+          <w:lang w:val="ru-RU"/>
+        </w:rPr>
+      </w:pPr>
+      <w:r>
+        <w:rPr>
+          <w:lang w:val="ru-RU"/>
+        </w:rPr>
       </w:r>
     </w:p>
     <w:p>
@@ -1923,26 +2085,212 @@
           <w:sz w:val="22"/>
           <w:lang w:val="ru-RU"/>
         </w:rPr>
-        <w:t>Настройка</w:t>
-      </w:r>
+        <w:t>Настройка Room-House</w:t>
+      </w:r>
+    </w:p>
+    <w:p>
+      <w:pPr>
+        <w:pStyle w:val="Normal"/>
+        <w:rPr>
+          <w:lang w:val="ru-RU"/>
+        </w:rPr>
+      </w:pPr>
+      <w:r>
+        <w:rPr>
+          <w:lang w:val="ru-RU"/>
+        </w:rPr>
+        <w:drawing>
+          <wp:anchor behindDoc="0" distT="0" distB="0" distL="0" distR="0" simplePos="0" locked="0" layoutInCell="1" allowOverlap="1" relativeHeight="5">
+            <wp:simplePos x="0" y="0"/>
+            <wp:positionH relativeFrom="column">
+              <wp:align>center</wp:align>
+            </wp:positionH>
+            <wp:positionV relativeFrom="paragraph">
+              <wp:posOffset>635</wp:posOffset>
+            </wp:positionV>
+            <wp:extent cx="2865755" cy="2341880"/>
+            <wp:effectExtent l="0" t="0" r="0" b="0"/>
+            <wp:wrapSquare wrapText="largest"/>
+            <wp:docPr id="6" name="Image2" descr=""/>
+            <wp:cNvGraphicFramePr>
+              <a:graphicFrameLocks xmlns:a="http://schemas.openxmlformats.org/drawingml/2006/main" noChangeAspect="1"/>
+            </wp:cNvGraphicFramePr>
+            <a:graphic xmlns:a="http://schemas.openxmlformats.org/drawingml/2006/main">
+              <a:graphicData uri="http://schemas.openxmlformats.org/drawingml/2006/picture">
+                <pic:pic xmlns:pic="http://schemas.openxmlformats.org/drawingml/2006/picture">
+                  <pic:nvPicPr>
+                    <pic:cNvPr id="6" name="Image2" descr=""/>
+                    <pic:cNvPicPr>
+                      <a:picLocks noChangeAspect="1" noChangeArrowheads="1"/>
+                    </pic:cNvPicPr>
+                  </pic:nvPicPr>
+                  <pic:blipFill>
+                    <a:blip r:embed="rId3"/>
+                    <a:stretch>
+                      <a:fillRect/>
+                    </a:stretch>
+                  </pic:blipFill>
+                  <pic:spPr bwMode="auto">
+                    <a:xfrm>
+                      <a:off x="0" y="0"/>
+                      <a:ext cx="2865755" cy="2341880"/>
+                    </a:xfrm>
+                    <a:prstGeom prst="rect">
+                      <a:avLst/>
+                    </a:prstGeom>
+                  </pic:spPr>
+                </pic:pic>
+              </a:graphicData>
+            </a:graphic>
+          </wp:anchor>
+        </w:drawing>
+        <w:drawing>
+          <wp:anchor behindDoc="0" distT="0" distB="0" distL="0" distR="0" simplePos="0" locked="0" layoutInCell="1" allowOverlap="1" relativeHeight="6">
+            <wp:simplePos x="0" y="0"/>
+            <wp:positionH relativeFrom="column">
+              <wp:posOffset>-9525</wp:posOffset>
+            </wp:positionH>
+            <wp:positionV relativeFrom="paragraph">
+              <wp:posOffset>2783840</wp:posOffset>
+            </wp:positionV>
+            <wp:extent cx="2865755" cy="1198880"/>
+            <wp:effectExtent l="0" t="0" r="0" b="0"/>
+            <wp:wrapSquare wrapText="largest"/>
+            <wp:docPr id="7" name="Image3" descr=""/>
+            <wp:cNvGraphicFramePr>
+              <a:graphicFrameLocks xmlns:a="http://schemas.openxmlformats.org/drawingml/2006/main" noChangeAspect="1"/>
+            </wp:cNvGraphicFramePr>
+            <a:graphic xmlns:a="http://schemas.openxmlformats.org/drawingml/2006/main">
+              <a:graphicData uri="http://schemas.openxmlformats.org/drawingml/2006/picture">
+                <pic:pic xmlns:pic="http://schemas.openxmlformats.org/drawingml/2006/picture">
+                  <pic:nvPicPr>
+                    <pic:cNvPr id="7" name="Image3" descr=""/>
+                    <pic:cNvPicPr>
+                      <a:picLocks noChangeAspect="1" noChangeArrowheads="1"/>
+                    </pic:cNvPicPr>
+                  </pic:nvPicPr>
+                  <pic:blipFill>
+                    <a:blip r:embed="rId4"/>
+                    <a:stretch>
+                      <a:fillRect/>
+                    </a:stretch>
+                  </pic:blipFill>
+                  <pic:spPr bwMode="auto">
+                    <a:xfrm>
+                      <a:off x="0" y="0"/>
+                      <a:ext cx="2865755" cy="1198880"/>
+                    </a:xfrm>
+                    <a:prstGeom prst="rect">
+                      <a:avLst/>
+                    </a:prstGeom>
+                  </pic:spPr>
+                </pic:pic>
+              </a:graphicData>
+            </a:graphic>
+          </wp:anchor>
+        </w:drawing>
+      </w:r>
+    </w:p>
+    <w:p>
+      <w:pPr>
+        <w:pStyle w:val="Normal"/>
+        <w:rPr/>
+      </w:pPr>
       <w:r>
         <w:rPr>
           <w:sz w:val="22"/>
-          <w:lang w:val="ru-RU"/>
-        </w:rPr>
-        <w:t xml:space="preserve"> Room-House</w:t>
+          <w:szCs w:val="18"/>
+          <w:lang w:val="ru-RU"/>
+        </w:rPr>
+        <w:t>Первая загрузка xTER на новой VM завершена. Обратите внимание на имя «localhost» - когда вы поменяете его в админке, уже при следующей загрузке оно и здесь тоже изменится.</w:t>
       </w:r>
     </w:p>
     <w:p>
       <w:pPr>
         <w:pStyle w:val="Normal"/>
-        <w:rPr>
-          <w:sz w:val="18"/>
-          <w:lang w:val="ru-RU"/>
-        </w:rPr>
-      </w:pPr>
-      <w:r>
         <w:rPr/>
+      </w:pPr>
+      <w:r>
+        <w:rPr>
+          <w:sz w:val="22"/>
+          <w:szCs w:val="18"/>
+          <w:lang w:val="ru-RU"/>
+        </w:rPr>
+        <w:t>Пора идти в админку — в тексте на странице загрузки рекомендуется открыть URL 192.168.88.200:8443</w:t>
+      </w:r>
+    </w:p>
+    <w:p>
+      <w:pPr>
+        <w:pStyle w:val="Normal"/>
+        <w:rPr>
+          <w:sz w:val="22"/>
+          <w:lang w:val="ru-RU"/>
+        </w:rPr>
+      </w:pPr>
+      <w:r>
+        <w:rPr>
+          <w:sz w:val="22"/>
+          <w:lang w:val="ru-RU"/>
+        </w:rPr>
+        <w:drawing>
+          <wp:anchor behindDoc="0" distT="0" distB="0" distL="0" distR="0" simplePos="0" locked="0" layoutInCell="1" allowOverlap="1" relativeHeight="7">
+            <wp:simplePos x="0" y="0"/>
+            <wp:positionH relativeFrom="column">
+              <wp:align>center</wp:align>
+            </wp:positionH>
+            <wp:positionV relativeFrom="paragraph">
+              <wp:posOffset>635</wp:posOffset>
+            </wp:positionV>
+            <wp:extent cx="2865755" cy="1611630"/>
+            <wp:effectExtent l="0" t="0" r="0" b="0"/>
+            <wp:wrapSquare wrapText="largest"/>
+            <wp:docPr id="8" name="Image4" descr=""/>
+            <wp:cNvGraphicFramePr>
+              <a:graphicFrameLocks xmlns:a="http://schemas.openxmlformats.org/drawingml/2006/main" noChangeAspect="1"/>
+            </wp:cNvGraphicFramePr>
+            <a:graphic xmlns:a="http://schemas.openxmlformats.org/drawingml/2006/main">
+              <a:graphicData uri="http://schemas.openxmlformats.org/drawingml/2006/picture">
+                <pic:pic xmlns:pic="http://schemas.openxmlformats.org/drawingml/2006/picture">
+                  <pic:nvPicPr>
+                    <pic:cNvPr id="8" name="Image4" descr=""/>
+                    <pic:cNvPicPr>
+                      <a:picLocks noChangeAspect="1" noChangeArrowheads="1"/>
+                    </pic:cNvPicPr>
+                  </pic:nvPicPr>
+                  <pic:blipFill>
+                    <a:blip r:embed="rId5"/>
+                    <a:stretch>
+                      <a:fillRect/>
+                    </a:stretch>
+                  </pic:blipFill>
+                  <pic:spPr bwMode="auto">
+                    <a:xfrm>
+                      <a:off x="0" y="0"/>
+                      <a:ext cx="2865755" cy="1611630"/>
+                    </a:xfrm>
+                    <a:prstGeom prst="rect">
+                      <a:avLst/>
+                    </a:prstGeom>
+                  </pic:spPr>
+                </pic:pic>
+              </a:graphicData>
+            </a:graphic>
+          </wp:anchor>
+        </w:drawing>
+      </w:r>
+    </w:p>
+    <w:p>
+      <w:pPr>
+        <w:pStyle w:val="Normal"/>
+        <w:rPr/>
+      </w:pPr>
+      <w:r>
+        <w:rPr>
+          <w:sz w:val="22"/>
+          <w:szCs w:val="18"/>
+          <w:lang w:val="ru-RU"/>
+        </w:rPr>
+        <w:t>Игнорируйте предупреждение о несоответствии сертификата — ведь вы пока на URL, содержащий только IP, причём локальный, а не имя хоста в домене «room-house.com», для которого этот сертификат был бы в самый раз. Будет, но позже — после настройки имени хоста.</w:t>
       </w:r>
     </w:p>
     <w:p>
@@ -1966,20 +2314,88 @@
       <w:pPr>
         <w:pStyle w:val="Normal"/>
         <w:rPr>
-          <w:b w:val="false"/>
-          <w:b w:val="false"/>
-          <w:bCs w:val="false"/>
-          <w:sz w:val="18"/>
-          <w:lang w:val="ru-RU"/>
-        </w:rPr>
-      </w:pPr>
-      <w:r>
-        <w:rPr>
-          <w:b w:val="false"/>
-          <w:bCs w:val="false"/>
-          <w:sz w:val="18"/>
-          <w:lang w:val="ru-RU"/>
-        </w:rPr>
+          <w:sz w:val="22"/>
+          <w:lang w:val="ru-RU"/>
+        </w:rPr>
+      </w:pPr>
+      <w:r>
+        <w:rPr>
+          <w:sz w:val="22"/>
+          <w:lang w:val="ru-RU"/>
+        </w:rPr>
+        <w:drawing>
+          <wp:anchor behindDoc="0" distT="0" distB="0" distL="0" distR="0" simplePos="0" locked="0" layoutInCell="1" allowOverlap="1" relativeHeight="10">
+            <wp:simplePos x="0" y="0"/>
+            <wp:positionH relativeFrom="column">
+              <wp:align>center</wp:align>
+            </wp:positionH>
+            <wp:positionV relativeFrom="paragraph">
+              <wp:posOffset>635</wp:posOffset>
+            </wp:positionV>
+            <wp:extent cx="2865755" cy="1611630"/>
+            <wp:effectExtent l="0" t="0" r="0" b="0"/>
+            <wp:wrapSquare wrapText="largest"/>
+            <wp:docPr id="9" name="Image5" descr=""/>
+            <wp:cNvGraphicFramePr>
+              <a:graphicFrameLocks xmlns:a="http://schemas.openxmlformats.org/drawingml/2006/main" noChangeAspect="1"/>
+            </wp:cNvGraphicFramePr>
+            <a:graphic xmlns:a="http://schemas.openxmlformats.org/drawingml/2006/main">
+              <a:graphicData uri="http://schemas.openxmlformats.org/drawingml/2006/picture">
+                <pic:pic xmlns:pic="http://schemas.openxmlformats.org/drawingml/2006/picture">
+                  <pic:nvPicPr>
+                    <pic:cNvPr id="9" name="Image5" descr=""/>
+                    <pic:cNvPicPr>
+                      <a:picLocks noChangeAspect="1" noChangeArrowheads="1"/>
+                    </pic:cNvPicPr>
+                  </pic:nvPicPr>
+                  <pic:blipFill>
+                    <a:blip r:embed="rId6"/>
+                    <a:stretch>
+                      <a:fillRect/>
+                    </a:stretch>
+                  </pic:blipFill>
+                  <pic:spPr bwMode="auto">
+                    <a:xfrm>
+                      <a:off x="0" y="0"/>
+                      <a:ext cx="2865755" cy="1611630"/>
+                    </a:xfrm>
+                    <a:prstGeom prst="rect">
+                      <a:avLst/>
+                    </a:prstGeom>
+                  </pic:spPr>
+                </pic:pic>
+              </a:graphicData>
+            </a:graphic>
+          </wp:anchor>
+        </w:drawing>
+      </w:r>
+    </w:p>
+    <w:p>
+      <w:pPr>
+        <w:pStyle w:val="Normal"/>
+        <w:rPr/>
+      </w:pPr>
+      <w:r>
+        <w:rPr>
+          <w:sz w:val="22"/>
+          <w:szCs w:val="18"/>
+          <w:lang w:val="ru-RU"/>
+        </w:rPr>
+        <w:t xml:space="preserve">Окно входа в «админку» xTER — набирайте «admin» в первом поле и админ-пароль по умолчанию «ed838432» - во втором. </w:t>
+      </w:r>
+    </w:p>
+    <w:p>
+      <w:pPr>
+        <w:pStyle w:val="Normal"/>
+        <w:rPr/>
+      </w:pPr>
+      <w:r>
+        <w:rPr>
+          <w:sz w:val="22"/>
+          <w:szCs w:val="18"/>
+          <w:lang w:val="ru-RU"/>
+        </w:rPr>
+        <w:t>После входа, идите в меню «Settings»:</w:t>
       </w:r>
     </w:p>
     <w:p>
@@ -2001,6 +2417,92 @@
     </w:p>
     <w:p>
       <w:pPr>
+        <w:pStyle w:val="Normal"/>
+        <w:rPr/>
+      </w:pPr>
+      <w:r>
+        <w:drawing>
+          <wp:anchor behindDoc="0" distT="0" distB="0" distL="0" distR="0" simplePos="0" locked="0" layoutInCell="1" allowOverlap="1" relativeHeight="9">
+            <wp:simplePos x="0" y="0"/>
+            <wp:positionH relativeFrom="column">
+              <wp:posOffset>-57785</wp:posOffset>
+            </wp:positionH>
+            <wp:positionV relativeFrom="paragraph">
+              <wp:posOffset>427990</wp:posOffset>
+            </wp:positionV>
+            <wp:extent cx="2865755" cy="1611630"/>
+            <wp:effectExtent l="0" t="0" r="0" b="0"/>
+            <wp:wrapSquare wrapText="largest"/>
+            <wp:docPr id="10" name="Image7" descr=""/>
+            <wp:cNvGraphicFramePr>
+              <a:graphicFrameLocks xmlns:a="http://schemas.openxmlformats.org/drawingml/2006/main" noChangeAspect="1"/>
+            </wp:cNvGraphicFramePr>
+            <a:graphic xmlns:a="http://schemas.openxmlformats.org/drawingml/2006/main">
+              <a:graphicData uri="http://schemas.openxmlformats.org/drawingml/2006/picture">
+                <pic:pic xmlns:pic="http://schemas.openxmlformats.org/drawingml/2006/picture">
+                  <pic:nvPicPr>
+                    <pic:cNvPr id="10" name="Image7" descr=""/>
+                    <pic:cNvPicPr>
+                      <a:picLocks noChangeAspect="1" noChangeArrowheads="1"/>
+                    </pic:cNvPicPr>
+                  </pic:nvPicPr>
+                  <pic:blipFill>
+                    <a:blip r:embed="rId7"/>
+                    <a:stretch>
+                      <a:fillRect/>
+                    </a:stretch>
+                  </pic:blipFill>
+                  <pic:spPr bwMode="auto">
+                    <a:xfrm>
+                      <a:off x="0" y="0"/>
+                      <a:ext cx="2865755" cy="1611630"/>
+                    </a:xfrm>
+                    <a:prstGeom prst="rect">
+                      <a:avLst/>
+                    </a:prstGeom>
+                  </pic:spPr>
+                </pic:pic>
+              </a:graphicData>
+            </a:graphic>
+          </wp:anchor>
+        </w:drawing>
+      </w:r>
+      <w:r>
+        <w:rPr>
+          <w:sz w:val="22"/>
+          <w:szCs w:val="18"/>
+          <w:lang w:val="ru-RU"/>
+        </w:rPr>
+        <w:t>П</w:t>
+      </w:r>
+      <w:r>
+        <w:rPr>
+          <w:sz w:val="22"/>
+          <w:szCs w:val="18"/>
+          <w:lang w:val="ru-RU"/>
+        </w:rPr>
+        <w:t>оменяйте имя с «localhost» на то, которое будет у вашего House в DNS:</w:t>
+      </w:r>
+    </w:p>
+    <w:p>
+      <w:pPr>
+        <w:pStyle w:val="Normal"/>
+        <w:rPr>
+          <w:sz w:val="18"/>
+          <w:szCs w:val="18"/>
+          <w:lang w:val="ru-RU"/>
+        </w:rPr>
+      </w:pPr>
+      <w:r>
+        <w:rPr>
+          <w:sz w:val="18"/>
+          <w:szCs w:val="18"/>
+          <w:lang w:val="ru-RU"/>
+        </w:rPr>
+      </w:r>
+    </w:p>
+    <w:p>
+      <w:pPr>
         <w:pStyle w:val="Heading3"/>
         <w:numPr>
           <w:ilvl w:val="2"/>
@@ -2008,7 +2510,7 @@
         </w:numPr>
         <w:rPr/>
       </w:pPr>
-      <w:bookmarkStart w:id="18" w:name="_Toc465155185"/>
+      <w:bookmarkStart w:id="46" w:name="_Toc465155185"/>
       <w:r>
         <w:rPr>
           <w:sz w:val="18"/>
@@ -2016,13 +2518,82 @@
         </w:rPr>
         <w:t>В</w:t>
       </w:r>
-      <w:bookmarkEnd w:id="18"/>
+      <w:bookmarkEnd w:id="46"/>
       <w:r>
         <w:rPr>
           <w:sz w:val="18"/>
           <w:lang w:val="ru-RU"/>
         </w:rPr>
         <w:t>нешний IP адрес</w:t>
+      </w:r>
+    </w:p>
+    <w:p>
+      <w:pPr>
+        <w:pStyle w:val="Normal"/>
+        <w:rPr/>
+      </w:pPr>
+      <w:r>
+        <w:drawing>
+          <wp:anchor behindDoc="0" distT="0" distB="0" distL="0" distR="0" simplePos="0" locked="0" layoutInCell="1" allowOverlap="1" relativeHeight="8">
+            <wp:simplePos x="0" y="0"/>
+            <wp:positionH relativeFrom="column">
+              <wp:posOffset>0</wp:posOffset>
+            </wp:positionH>
+            <wp:positionV relativeFrom="paragraph">
+              <wp:posOffset>779780</wp:posOffset>
+            </wp:positionV>
+            <wp:extent cx="2865755" cy="1611630"/>
+            <wp:effectExtent l="0" t="0" r="0" b="0"/>
+            <wp:wrapSquare wrapText="largest"/>
+            <wp:docPr id="11" name="Image8" descr=""/>
+            <wp:cNvGraphicFramePr>
+              <a:graphicFrameLocks xmlns:a="http://schemas.openxmlformats.org/drawingml/2006/main" noChangeAspect="1"/>
+            </wp:cNvGraphicFramePr>
+            <a:graphic xmlns:a="http://schemas.openxmlformats.org/drawingml/2006/main">
+              <a:graphicData uri="http://schemas.openxmlformats.org/drawingml/2006/picture">
+                <pic:pic xmlns:pic="http://schemas.openxmlformats.org/drawingml/2006/picture">
+                  <pic:nvPicPr>
+                    <pic:cNvPr id="11" name="Image8" descr=""/>
+                    <pic:cNvPicPr>
+                      <a:picLocks noChangeAspect="1" noChangeArrowheads="1"/>
+                    </pic:cNvPicPr>
+                  </pic:nvPicPr>
+                  <pic:blipFill>
+                    <a:blip r:embed="rId8"/>
+                    <a:stretch>
+                      <a:fillRect/>
+                    </a:stretch>
+                  </pic:blipFill>
+                  <pic:spPr bwMode="auto">
+                    <a:xfrm>
+                      <a:off x="0" y="0"/>
+                      <a:ext cx="2865755" cy="1611630"/>
+                    </a:xfrm>
+                    <a:prstGeom prst="rect">
+                      <a:avLst/>
+                    </a:prstGeom>
+                  </pic:spPr>
+                </pic:pic>
+              </a:graphicData>
+            </a:graphic>
+          </wp:anchor>
+        </w:drawing>
+      </w:r>
+      <w:r>
+        <w:rPr>
+          <w:sz w:val="22"/>
+          <w:szCs w:val="18"/>
+          <w:lang w:val="ru-RU"/>
+        </w:rPr>
+        <w:t>П</w:t>
+      </w:r>
+      <w:r>
+        <w:rPr>
+          <w:sz w:val="22"/>
+          <w:szCs w:val="18"/>
+          <w:lang w:val="ru-RU"/>
+        </w:rPr>
+        <w:t>оменяйте «External IP» на внешний Static IP вашего роутера:</w:t>
       </w:r>
     </w:p>
     <w:p>
@@ -2034,7 +2605,7 @@
         </w:numPr>
         <w:rPr/>
       </w:pPr>
-      <w:bookmarkStart w:id="19" w:name="_Toc4651551851"/>
+      <w:bookmarkStart w:id="47" w:name="_Toc4651551851"/>
       <w:r>
         <w:rPr>
           <w:sz w:val="18"/>
@@ -2043,14 +2614,90 @@
         </w:rPr>
         <w:t>П</w:t>
       </w:r>
-      <w:bookmarkEnd w:id="19"/>
-      <w:r>
-        <w:rPr>
-          <w:sz w:val="18"/>
-          <w:szCs w:val="18"/>
-          <w:lang w:val="ru-RU"/>
-        </w:rPr>
-        <w:t>ароль админа и вайфая</w:t>
+      <w:bookmarkEnd w:id="47"/>
+      <w:r>
+        <w:rPr>
+          <w:sz w:val="18"/>
+          <w:szCs w:val="18"/>
+          <w:lang w:val="ru-RU"/>
+        </w:rPr>
+        <w:t>ароль админа</w:t>
+      </w:r>
+    </w:p>
+    <w:p>
+      <w:pPr>
+        <w:pStyle w:val="Normal"/>
+        <w:rPr/>
+      </w:pPr>
+      <w:r>
+        <w:rPr>
+          <w:sz w:val="22"/>
+          <w:szCs w:val="18"/>
+          <w:lang w:val="ru-RU"/>
+        </w:rPr>
+        <w:t>Поменяйте пароль админа (обязательно запишите новый пароль!):</w:t>
+      </w:r>
+    </w:p>
+    <w:p>
+      <w:pPr>
+        <w:pStyle w:val="Normal"/>
+        <w:rPr>
+          <w:sz w:val="22"/>
+          <w:szCs w:val="18"/>
+          <w:lang w:val="ru-RU"/>
+        </w:rPr>
+      </w:pPr>
+      <w:r>
+        <w:rPr>
+          <w:sz w:val="22"/>
+          <w:szCs w:val="18"/>
+          <w:lang w:val="ru-RU"/>
+        </w:rPr>
+        <w:drawing>
+          <wp:anchor behindDoc="0" distT="0" distB="0" distL="0" distR="0" simplePos="0" locked="0" layoutInCell="1" allowOverlap="1" relativeHeight="12">
+            <wp:simplePos x="0" y="0"/>
+            <wp:positionH relativeFrom="column">
+              <wp:align>center</wp:align>
+            </wp:positionH>
+            <wp:positionV relativeFrom="paragraph">
+              <wp:posOffset>635</wp:posOffset>
+            </wp:positionV>
+            <wp:extent cx="2865755" cy="1611630"/>
+            <wp:effectExtent l="0" t="0" r="0" b="0"/>
+            <wp:wrapSquare wrapText="largest"/>
+            <wp:docPr id="12" name="Image9" descr=""/>
+            <wp:cNvGraphicFramePr>
+              <a:graphicFrameLocks xmlns:a="http://schemas.openxmlformats.org/drawingml/2006/main" noChangeAspect="1"/>
+            </wp:cNvGraphicFramePr>
+            <a:graphic xmlns:a="http://schemas.openxmlformats.org/drawingml/2006/main">
+              <a:graphicData uri="http://schemas.openxmlformats.org/drawingml/2006/picture">
+                <pic:pic xmlns:pic="http://schemas.openxmlformats.org/drawingml/2006/picture">
+                  <pic:nvPicPr>
+                    <pic:cNvPr id="12" name="Image9" descr=""/>
+                    <pic:cNvPicPr>
+                      <a:picLocks noChangeAspect="1" noChangeArrowheads="1"/>
+                    </pic:cNvPicPr>
+                  </pic:nvPicPr>
+                  <pic:blipFill>
+                    <a:blip r:embed="rId9"/>
+                    <a:stretch>
+                      <a:fillRect/>
+                    </a:stretch>
+                  </pic:blipFill>
+                  <pic:spPr bwMode="auto">
+                    <a:xfrm>
+                      <a:off x="0" y="0"/>
+                      <a:ext cx="2865755" cy="1611630"/>
+                    </a:xfrm>
+                    <a:prstGeom prst="rect">
+                      <a:avLst/>
+                    </a:prstGeom>
+                  </pic:spPr>
+                </pic:pic>
+              </a:graphicData>
+            </a:graphic>
+          </wp:anchor>
+        </w:drawing>
       </w:r>
     </w:p>
     <w:p>
@@ -2062,7 +2709,7 @@
         </w:numPr>
         <w:rPr/>
       </w:pPr>
-      <w:bookmarkStart w:id="20" w:name="_Toc4651551852"/>
+      <w:bookmarkStart w:id="48" w:name="_Toc4651551852"/>
       <w:r>
         <w:rPr>
           <w:sz w:val="18"/>
@@ -2071,7 +2718,7 @@
         </w:rPr>
         <w:t>T</w:t>
       </w:r>
-      <w:bookmarkEnd w:id="20"/>
+      <w:bookmarkEnd w:id="48"/>
       <w:r>
         <w:rPr>
           <w:sz w:val="18"/>
@@ -2079,6 +2726,23 @@
           <w:lang w:val="ru-RU"/>
         </w:rPr>
         <w:t>URN-сервер</w:t>
+      </w:r>
+    </w:p>
+    <w:p>
+      <w:pPr>
+        <w:pStyle w:val="Normal"/>
+        <w:rPr>
+          <w:sz w:val="22"/>
+          <w:szCs w:val="22"/>
+        </w:rPr>
+      </w:pPr>
+      <w:r>
+        <w:rPr>
+          <w:sz w:val="22"/>
+          <w:szCs w:val="22"/>
+          <w:lang w:val="ru-RU"/>
+        </w:rPr>
+        <w:t>Если вы на виртуальной машине типа «NAT», для корректной работы с коннектами извне ЛС вам нужен внешний TURN-сервер — здесь вы можете поменять по умолчанию «127.0.0.1» на тот IP, который вам известен.</w:t>
       </w:r>
     </w:p>
     <w:p>
@@ -2096,7 +2760,131 @@
           <w:szCs w:val="18"/>
           <w:lang w:val="ru-RU"/>
         </w:rPr>
-        <w:t>Число «стульев»</w:t>
+        <w:t>Замена SSL сертифик</w:t>
+      </w:r>
+      <w:r>
+        <w:rPr>
+          <w:sz w:val="18"/>
+          <w:szCs w:val="18"/>
+          <w:lang w:val="ru-RU"/>
+        </w:rPr>
+        <w:t>а</w:t>
+      </w:r>
+      <w:r>
+        <w:rPr>
+          <w:sz w:val="18"/>
+          <w:szCs w:val="18"/>
+          <w:lang w:val="ru-RU"/>
+        </w:rPr>
+        <w:t>тов</w:t>
+      </w:r>
+    </w:p>
+    <w:p>
+      <w:pPr>
+        <w:pStyle w:val="Normal"/>
+        <w:rPr/>
+      </w:pPr>
+      <w:r>
+        <w:rPr>
+          <w:sz w:val="22"/>
+          <w:szCs w:val="18"/>
+          <w:lang w:val="ru-RU"/>
+        </w:rPr>
+        <w:t xml:space="preserve">Поменяйте имя домена и загрузите </w:t>
+      </w:r>
+      <w:r>
+        <w:rPr>
+          <w:sz w:val="22"/>
+          <w:szCs w:val="18"/>
+          <w:lang w:val="ru-RU"/>
+        </w:rPr>
+        <w:t>его</w:t>
+      </w:r>
+      <w:r>
+        <w:rPr>
+          <w:sz w:val="22"/>
+          <w:szCs w:val="18"/>
+          <w:lang w:val="ru-RU"/>
+        </w:rPr>
+        <w:t xml:space="preserve"> SSL-сертификаты (опция, если есть готовые сертификаты и возможность редактировать DNS для своего домена, </w:t>
+      </w:r>
+      <w:r>
+        <w:rPr>
+          <w:sz w:val="22"/>
+          <w:szCs w:val="18"/>
+          <w:lang w:val="ru-RU"/>
+        </w:rPr>
+        <w:t xml:space="preserve">а также </w:t>
+      </w:r>
+      <w:r>
+        <w:rPr>
+          <w:sz w:val="22"/>
+          <w:szCs w:val="18"/>
+          <w:lang w:val="ru-RU"/>
+        </w:rPr>
+        <w:t>есть свой прокси-сервер):</w:t>
+      </w:r>
+    </w:p>
+    <w:p>
+      <w:pPr>
+        <w:pStyle w:val="Normal"/>
+        <w:rPr>
+          <w:sz w:val="22"/>
+          <w:szCs w:val="18"/>
+          <w:lang w:val="ru-RU"/>
+        </w:rPr>
+      </w:pPr>
+      <w:r>
+        <w:rPr>
+          <w:sz w:val="22"/>
+          <w:szCs w:val="18"/>
+          <w:lang w:val="ru-RU"/>
+        </w:rPr>
+        <w:drawing>
+          <wp:anchor behindDoc="0" distT="0" distB="0" distL="0" distR="0" simplePos="0" locked="0" layoutInCell="1" allowOverlap="1" relativeHeight="11">
+            <wp:simplePos x="0" y="0"/>
+            <wp:positionH relativeFrom="column">
+              <wp:align>center</wp:align>
+            </wp:positionH>
+            <wp:positionV relativeFrom="paragraph">
+              <wp:posOffset>635</wp:posOffset>
+            </wp:positionV>
+            <wp:extent cx="2865755" cy="1611630"/>
+            <wp:effectExtent l="0" t="0" r="0" b="0"/>
+            <wp:wrapSquare wrapText="largest"/>
+            <wp:docPr id="13" name="Image6" descr=""/>
+            <wp:cNvGraphicFramePr>
+              <a:graphicFrameLocks xmlns:a="http://schemas.openxmlformats.org/drawingml/2006/main" noChangeAspect="1"/>
+            </wp:cNvGraphicFramePr>
+            <a:graphic xmlns:a="http://schemas.openxmlformats.org/drawingml/2006/main">
+              <a:graphicData uri="http://schemas.openxmlformats.org/drawingml/2006/picture">
+                <pic:pic xmlns:pic="http://schemas.openxmlformats.org/drawingml/2006/picture">
+                  <pic:nvPicPr>
+                    <pic:cNvPr id="13" name="Image6" descr=""/>
+                    <pic:cNvPicPr>
+                      <a:picLocks noChangeAspect="1" noChangeArrowheads="1"/>
+                    </pic:cNvPicPr>
+                  </pic:nvPicPr>
+                  <pic:blipFill>
+                    <a:blip r:embed="rId10"/>
+                    <a:stretch>
+                      <a:fillRect/>
+                    </a:stretch>
+                  </pic:blipFill>
+                  <pic:spPr bwMode="auto">
+                    <a:xfrm>
+                      <a:off x="0" y="0"/>
+                      <a:ext cx="2865755" cy="1611630"/>
+                    </a:xfrm>
+                    <a:prstGeom prst="rect">
+                      <a:avLst/>
+                    </a:prstGeom>
+                  </pic:spPr>
+                </pic:pic>
+              </a:graphicData>
+            </a:graphic>
+          </wp:anchor>
+        </w:drawing>
       </w:r>
     </w:p>
     <w:p>
@@ -2135,6 +2923,806 @@
     </w:p>
     <w:p>
       <w:pPr>
+        <w:pStyle w:val="Normal"/>
+        <w:rPr>
+          <w:sz w:val="22"/>
+          <w:szCs w:val="22"/>
+        </w:rPr>
+      </w:pPr>
+      <w:r>
+        <w:rPr>
+          <w:sz w:val="22"/>
+          <w:szCs w:val="22"/>
+          <w:lang w:val="ru-RU"/>
+        </w:rPr>
+        <w:t>В качестве примера, вот настройка прокси-сервера Apache 2.4 для одного узла Room-House «roma.room-house.com». Так как данный узел работает на виртуальной машине типа «Bridged» под Linux, мы переадресуем порт 8453 (https, служебный порт R-H) прямо на порт 443 роутера. И в то же время, так как рабочий порт у видеочата 8443, то роутер получает на него пакеты непосредственно с прокси.</w:t>
+      </w:r>
+    </w:p>
+    <w:p>
+      <w:pPr>
+        <w:pStyle w:val="NoSpacing"/>
+        <w:rPr>
+          <w:sz w:val="18"/>
+          <w:szCs w:val="18"/>
+        </w:rPr>
+      </w:pPr>
+      <w:r>
+        <w:rPr>
+          <w:sz w:val="18"/>
+          <w:szCs w:val="18"/>
+        </w:rPr>
+        <w:t>&lt;VirtualHost _default_:443&gt;</w:t>
+      </w:r>
+    </w:p>
+    <w:p>
+      <w:pPr>
+        <w:pStyle w:val="NoSpacing"/>
+        <w:rPr>
+          <w:sz w:val="18"/>
+          <w:szCs w:val="18"/>
+        </w:rPr>
+      </w:pPr>
+      <w:r>
+        <w:rPr>
+          <w:sz w:val="18"/>
+          <w:szCs w:val="18"/>
+        </w:rPr>
+        <w:t>ServerAdmin alex@xter.tech</w:t>
+      </w:r>
+    </w:p>
+    <w:p>
+      <w:pPr>
+        <w:pStyle w:val="NoSpacing"/>
+        <w:rPr>
+          <w:sz w:val="18"/>
+          <w:szCs w:val="18"/>
+        </w:rPr>
+      </w:pPr>
+      <w:r>
+        <w:rPr>
+          <w:sz w:val="18"/>
+          <w:szCs w:val="18"/>
+        </w:rPr>
+        <w:t>ServerName roma.room-house.com</w:t>
+      </w:r>
+    </w:p>
+    <w:p>
+      <w:pPr>
+        <w:pStyle w:val="NoSpacing"/>
+        <w:rPr>
+          <w:sz w:val="18"/>
+          <w:szCs w:val="18"/>
+        </w:rPr>
+      </w:pPr>
+      <w:r>
+        <w:rPr>
+          <w:sz w:val="18"/>
+          <w:szCs w:val="18"/>
+        </w:rPr>
+        <w:t>SSLProxyEngine on</w:t>
+      </w:r>
+    </w:p>
+    <w:p>
+      <w:pPr>
+        <w:pStyle w:val="NoSpacing"/>
+        <w:rPr>
+          <w:sz w:val="18"/>
+          <w:szCs w:val="18"/>
+        </w:rPr>
+      </w:pPr>
+      <w:r>
+        <w:rPr>
+          <w:sz w:val="18"/>
+          <w:szCs w:val="18"/>
+        </w:rPr>
+        <w:t>SSLProxyVerify off</w:t>
+      </w:r>
+    </w:p>
+    <w:p>
+      <w:pPr>
+        <w:pStyle w:val="NoSpacing"/>
+        <w:rPr>
+          <w:sz w:val="18"/>
+          <w:szCs w:val="18"/>
+        </w:rPr>
+      </w:pPr>
+      <w:r>
+        <w:rPr>
+          <w:sz w:val="18"/>
+          <w:szCs w:val="18"/>
+        </w:rPr>
+        <w:t>SSLProxyCheckPeerCN on</w:t>
+      </w:r>
+    </w:p>
+    <w:p>
+      <w:pPr>
+        <w:pStyle w:val="NoSpacing"/>
+        <w:rPr>
+          <w:sz w:val="18"/>
+          <w:szCs w:val="18"/>
+        </w:rPr>
+      </w:pPr>
+      <w:r>
+        <w:rPr>
+          <w:sz w:val="18"/>
+          <w:szCs w:val="18"/>
+        </w:rPr>
+        <w:t>SSLProxyCheckPeerName on</w:t>
+      </w:r>
+    </w:p>
+    <w:p>
+      <w:pPr>
+        <w:pStyle w:val="NoSpacing"/>
+        <w:rPr>
+          <w:sz w:val="18"/>
+          <w:szCs w:val="18"/>
+        </w:rPr>
+      </w:pPr>
+      <w:r>
+        <w:rPr>
+          <w:sz w:val="18"/>
+          <w:szCs w:val="18"/>
+        </w:rPr>
+        <w:t>SSLProxyCheckPeerExpire on</w:t>
+      </w:r>
+    </w:p>
+    <w:p>
+      <w:pPr>
+        <w:pStyle w:val="NoSpacing"/>
+        <w:rPr>
+          <w:sz w:val="18"/>
+          <w:szCs w:val="18"/>
+        </w:rPr>
+      </w:pPr>
+      <w:r>
+        <w:rPr>
+          <w:sz w:val="18"/>
+          <w:szCs w:val="18"/>
+        </w:rPr>
+        <w:t>SSLProxyProtocol all -SSLv2 -SSLv3 -TLSv1</w:t>
+      </w:r>
+    </w:p>
+    <w:p>
+      <w:pPr>
+        <w:pStyle w:val="NoSpacing"/>
+        <w:rPr>
+          <w:sz w:val="18"/>
+          <w:szCs w:val="18"/>
+        </w:rPr>
+      </w:pPr>
+      <w:r>
+        <w:rPr>
+          <w:sz w:val="18"/>
+          <w:szCs w:val="18"/>
+        </w:rPr>
+        <w:t>ProxyPreserveHost On</w:t>
+      </w:r>
+    </w:p>
+    <w:p>
+      <w:pPr>
+        <w:pStyle w:val="NoSpacing"/>
+        <w:rPr>
+          <w:sz w:val="18"/>
+          <w:szCs w:val="18"/>
+        </w:rPr>
+      </w:pPr>
+      <w:r>
+        <w:rPr>
+          <w:sz w:val="18"/>
+          <w:szCs w:val="18"/>
+        </w:rPr>
+        <w:t>ProxyRequests Off</w:t>
+      </w:r>
+    </w:p>
+    <w:p>
+      <w:pPr>
+        <w:pStyle w:val="NoSpacing"/>
+        <w:rPr>
+          <w:sz w:val="18"/>
+          <w:szCs w:val="18"/>
+        </w:rPr>
+      </w:pPr>
+      <w:r>
+        <w:rPr>
+          <w:sz w:val="18"/>
+          <w:szCs w:val="18"/>
+        </w:rPr>
+        <w:t>RewriteEngine On</w:t>
+      </w:r>
+    </w:p>
+    <w:p>
+      <w:pPr>
+        <w:pStyle w:val="NoSpacing"/>
+        <w:rPr>
+          <w:sz w:val="18"/>
+          <w:szCs w:val="18"/>
+        </w:rPr>
+      </w:pPr>
+      <w:r>
+        <w:rPr>
+          <w:sz w:val="18"/>
+          <w:szCs w:val="18"/>
+        </w:rPr>
+        <w:t>RewriteRule /(.*)           wss://123.23.1.123:8443/$1 [P,L]</w:t>
+      </w:r>
+    </w:p>
+    <w:p>
+      <w:pPr>
+        <w:pStyle w:val="NoSpacing"/>
+        <w:rPr>
+          <w:sz w:val="18"/>
+          <w:szCs w:val="18"/>
+        </w:rPr>
+      </w:pPr>
+      <w:r>
+        <w:rPr>
+          <w:sz w:val="18"/>
+          <w:szCs w:val="18"/>
+        </w:rPr>
+        <w:t>RewriteCond %{HTTP:Upgrade} !=websocket [NC]</w:t>
+      </w:r>
+    </w:p>
+    <w:p>
+      <w:pPr>
+        <w:pStyle w:val="NoSpacing"/>
+        <w:rPr>
+          <w:sz w:val="18"/>
+          <w:szCs w:val="18"/>
+        </w:rPr>
+      </w:pPr>
+      <w:r>
+        <w:rPr>
+          <w:sz w:val="18"/>
+          <w:szCs w:val="18"/>
+        </w:rPr>
+        <w:t>RewriteRule /(.*)           https://123.23.1.123:8443/$1 [P,L]</w:t>
+      </w:r>
+    </w:p>
+    <w:p>
+      <w:pPr>
+        <w:pStyle w:val="NoSpacing"/>
+        <w:rPr>
+          <w:sz w:val="18"/>
+          <w:szCs w:val="18"/>
+        </w:rPr>
+      </w:pPr>
+      <w:r>
+        <w:rPr>
+          <w:sz w:val="18"/>
+          <w:szCs w:val="18"/>
+        </w:rPr>
+        <w:t>ProxyPass / https://123.23.1.123:8443/</w:t>
+      </w:r>
+    </w:p>
+    <w:p>
+      <w:pPr>
+        <w:pStyle w:val="NoSpacing"/>
+        <w:rPr>
+          <w:sz w:val="18"/>
+          <w:szCs w:val="18"/>
+        </w:rPr>
+      </w:pPr>
+      <w:r>
+        <w:rPr>
+          <w:sz w:val="18"/>
+          <w:szCs w:val="18"/>
+        </w:rPr>
+        <w:t>ProxyPassReverse / https://123.23.1.123:8443/</w:t>
+      </w:r>
+    </w:p>
+    <w:p>
+      <w:pPr>
+        <w:pStyle w:val="NoSpacing"/>
+        <w:rPr>
+          <w:sz w:val="18"/>
+          <w:szCs w:val="18"/>
+        </w:rPr>
+      </w:pPr>
+      <w:r>
+        <w:rPr>
+          <w:sz w:val="18"/>
+          <w:szCs w:val="18"/>
+        </w:rPr>
+        <w:t>ProxyPass "/groupcall" "wss://123.23.1.123:8443/groupcall"</w:t>
+      </w:r>
+    </w:p>
+    <w:p>
+      <w:pPr>
+        <w:pStyle w:val="NoSpacing"/>
+        <w:rPr>
+          <w:sz w:val="18"/>
+          <w:szCs w:val="18"/>
+        </w:rPr>
+      </w:pPr>
+      <w:r>
+        <w:rPr>
+          <w:sz w:val="18"/>
+          <w:szCs w:val="18"/>
+        </w:rPr>
+        <w:t>ProxyPassReverse "/groupcall" "wss://123.23.1.123:8443/groupcall"</w:t>
+      </w:r>
+    </w:p>
+    <w:p>
+      <w:pPr>
+        <w:pStyle w:val="NoSpacing"/>
+        <w:rPr>
+          <w:sz w:val="18"/>
+          <w:szCs w:val="18"/>
+        </w:rPr>
+      </w:pPr>
+      <w:r>
+        <w:rPr>
+          <w:sz w:val="18"/>
+          <w:szCs w:val="18"/>
+        </w:rPr>
+        <w:t>RewriteRule \.php.* - [F,L]</w:t>
+      </w:r>
+    </w:p>
+    <w:p>
+      <w:pPr>
+        <w:pStyle w:val="NoSpacing"/>
+        <w:rPr>
+          <w:sz w:val="18"/>
+          <w:szCs w:val="18"/>
+        </w:rPr>
+      </w:pPr>
+      <w:r>
+        <w:rPr>
+          <w:sz w:val="18"/>
+          <w:szCs w:val="18"/>
+        </w:rPr>
+        <w:t>SSLCertificateFile "/usr/local/apache2/conf/certbot/archive/room-house.com/cert1.pem"</w:t>
+      </w:r>
+    </w:p>
+    <w:p>
+      <w:pPr>
+        <w:pStyle w:val="NoSpacing"/>
+        <w:rPr>
+          <w:sz w:val="18"/>
+          <w:szCs w:val="18"/>
+        </w:rPr>
+      </w:pPr>
+      <w:r>
+        <w:rPr>
+          <w:sz w:val="18"/>
+          <w:szCs w:val="18"/>
+        </w:rPr>
+        <w:t>SSLCertificateKeyFile "/usr/local/apache2/conf/certbot/archive/room-house.com/privkey1.pem"</w:t>
+      </w:r>
+    </w:p>
+    <w:p>
+      <w:pPr>
+        <w:pStyle w:val="NoSpacing"/>
+        <w:rPr>
+          <w:sz w:val="18"/>
+          <w:szCs w:val="18"/>
+        </w:rPr>
+      </w:pPr>
+      <w:r>
+        <w:rPr>
+          <w:sz w:val="18"/>
+          <w:szCs w:val="18"/>
+        </w:rPr>
+        <w:t>SSLCertificateChainFile "/usr/local/apache2/conf/certbot/archive/room-house.com/fullchain1.pem"</w:t>
+      </w:r>
+    </w:p>
+    <w:p>
+      <w:pPr>
+        <w:pStyle w:val="NoSpacing"/>
+        <w:rPr>
+          <w:sz w:val="18"/>
+          <w:szCs w:val="18"/>
+        </w:rPr>
+      </w:pPr>
+      <w:r>
+        <w:rPr>
+          <w:sz w:val="18"/>
+          <w:szCs w:val="18"/>
+        </w:rPr>
+        <w:t>SetEnvIf Request_URI "\.php.*?" no_log</w:t>
+      </w:r>
+    </w:p>
+    <w:p>
+      <w:pPr>
+        <w:pStyle w:val="NoSpacing"/>
+        <w:rPr>
+          <w:sz w:val="18"/>
+          <w:szCs w:val="18"/>
+        </w:rPr>
+      </w:pPr>
+      <w:r>
+        <w:rPr>
+          <w:sz w:val="18"/>
+          <w:szCs w:val="18"/>
+        </w:rPr>
+        <w:t>ErrorLog logs/roma_server-error_log</w:t>
+      </w:r>
+    </w:p>
+    <w:p>
+      <w:pPr>
+        <w:pStyle w:val="NoSpacing"/>
+        <w:rPr>
+          <w:sz w:val="18"/>
+          <w:szCs w:val="18"/>
+        </w:rPr>
+      </w:pPr>
+      <w:r>
+        <w:rPr>
+          <w:sz w:val="18"/>
+          <w:szCs w:val="18"/>
+        </w:rPr>
+        <w:t>CustomLog logs/roma_server-access_log common</w:t>
+      </w:r>
+    </w:p>
+    <w:p>
+      <w:pPr>
+        <w:pStyle w:val="NoSpacing"/>
+        <w:rPr>
+          <w:sz w:val="18"/>
+          <w:szCs w:val="18"/>
+        </w:rPr>
+      </w:pPr>
+      <w:r>
+        <w:rPr>
+          <w:sz w:val="18"/>
+          <w:szCs w:val="18"/>
+        </w:rPr>
+        <w:t>&lt;/VirtualHost&gt;</w:t>
+      </w:r>
+    </w:p>
+    <w:p>
+      <w:pPr>
+        <w:pStyle w:val="NoSpacing"/>
+        <w:rPr>
+          <w:sz w:val="18"/>
+          <w:szCs w:val="18"/>
+        </w:rPr>
+      </w:pPr>
+      <w:r>
+        <w:rPr>
+          <w:sz w:val="18"/>
+          <w:szCs w:val="18"/>
+        </w:rPr>
+      </w:r>
+    </w:p>
+    <w:p>
+      <w:pPr>
+        <w:pStyle w:val="NoSpacing"/>
+        <w:rPr>
+          <w:sz w:val="18"/>
+          <w:szCs w:val="18"/>
+        </w:rPr>
+      </w:pPr>
+      <w:r>
+        <w:rPr>
+          <w:sz w:val="18"/>
+          <w:szCs w:val="18"/>
+        </w:rPr>
+        <w:t>&lt;VirtualHost _default_:8453&gt;</w:t>
+      </w:r>
+    </w:p>
+    <w:p>
+      <w:pPr>
+        <w:pStyle w:val="NoSpacing"/>
+        <w:rPr>
+          <w:sz w:val="18"/>
+          <w:szCs w:val="18"/>
+        </w:rPr>
+      </w:pPr>
+      <w:r>
+        <w:rPr>
+          <w:sz w:val="18"/>
+          <w:szCs w:val="18"/>
+        </w:rPr>
+        <w:t>ServerAdmin alex@xter.tech</w:t>
+      </w:r>
+    </w:p>
+    <w:p>
+      <w:pPr>
+        <w:pStyle w:val="NoSpacing"/>
+        <w:rPr>
+          <w:sz w:val="18"/>
+          <w:szCs w:val="18"/>
+        </w:rPr>
+      </w:pPr>
+      <w:r>
+        <w:rPr>
+          <w:sz w:val="18"/>
+          <w:szCs w:val="18"/>
+        </w:rPr>
+        <w:t>ServerName roma.room-house.com</w:t>
+      </w:r>
+    </w:p>
+    <w:p>
+      <w:pPr>
+        <w:pStyle w:val="NoSpacing"/>
+        <w:rPr>
+          <w:sz w:val="18"/>
+          <w:szCs w:val="18"/>
+        </w:rPr>
+      </w:pPr>
+      <w:r>
+        <w:rPr>
+          <w:sz w:val="18"/>
+          <w:szCs w:val="18"/>
+        </w:rPr>
+        <w:t>SSLProxyEngine on</w:t>
+      </w:r>
+    </w:p>
+    <w:p>
+      <w:pPr>
+        <w:pStyle w:val="NoSpacing"/>
+        <w:rPr>
+          <w:sz w:val="18"/>
+          <w:szCs w:val="18"/>
+        </w:rPr>
+      </w:pPr>
+      <w:r>
+        <w:rPr>
+          <w:sz w:val="18"/>
+          <w:szCs w:val="18"/>
+        </w:rPr>
+        <w:t>SSLProxyVerify off</w:t>
+      </w:r>
+    </w:p>
+    <w:p>
+      <w:pPr>
+        <w:pStyle w:val="NoSpacing"/>
+        <w:rPr>
+          <w:sz w:val="18"/>
+          <w:szCs w:val="18"/>
+        </w:rPr>
+      </w:pPr>
+      <w:r>
+        <w:rPr>
+          <w:sz w:val="18"/>
+          <w:szCs w:val="18"/>
+        </w:rPr>
+        <w:t>SSLProxyCheckPeerCN on</w:t>
+      </w:r>
+    </w:p>
+    <w:p>
+      <w:pPr>
+        <w:pStyle w:val="NoSpacing"/>
+        <w:rPr>
+          <w:sz w:val="18"/>
+          <w:szCs w:val="18"/>
+        </w:rPr>
+      </w:pPr>
+      <w:r>
+        <w:rPr>
+          <w:sz w:val="18"/>
+          <w:szCs w:val="18"/>
+        </w:rPr>
+        <w:t>SSLProxyCheckPeerName on</w:t>
+      </w:r>
+    </w:p>
+    <w:p>
+      <w:pPr>
+        <w:pStyle w:val="NoSpacing"/>
+        <w:rPr>
+          <w:sz w:val="18"/>
+          <w:szCs w:val="18"/>
+        </w:rPr>
+      </w:pPr>
+      <w:r>
+        <w:rPr>
+          <w:sz w:val="18"/>
+          <w:szCs w:val="18"/>
+        </w:rPr>
+        <w:t>SSLProxyCheckPeerExpire on</w:t>
+      </w:r>
+    </w:p>
+    <w:p>
+      <w:pPr>
+        <w:pStyle w:val="NoSpacing"/>
+        <w:rPr>
+          <w:sz w:val="18"/>
+          <w:szCs w:val="18"/>
+        </w:rPr>
+      </w:pPr>
+      <w:r>
+        <w:rPr>
+          <w:sz w:val="18"/>
+          <w:szCs w:val="18"/>
+        </w:rPr>
+        <w:t>SSLProxyProtocol all -SSLv2 -SSLv3 -TLSv1</w:t>
+      </w:r>
+    </w:p>
+    <w:p>
+      <w:pPr>
+        <w:pStyle w:val="NoSpacing"/>
+        <w:rPr>
+          <w:sz w:val="18"/>
+          <w:szCs w:val="18"/>
+        </w:rPr>
+      </w:pPr>
+      <w:r>
+        <w:rPr>
+          <w:sz w:val="18"/>
+          <w:szCs w:val="18"/>
+        </w:rPr>
+        <w:t>ProxyPreserveHost On</w:t>
+      </w:r>
+    </w:p>
+    <w:p>
+      <w:pPr>
+        <w:pStyle w:val="NoSpacing"/>
+        <w:rPr>
+          <w:sz w:val="18"/>
+          <w:szCs w:val="18"/>
+        </w:rPr>
+      </w:pPr>
+      <w:r>
+        <w:rPr>
+          <w:sz w:val="18"/>
+          <w:szCs w:val="18"/>
+        </w:rPr>
+        <w:t>ProxyRequests Off</w:t>
+      </w:r>
+    </w:p>
+    <w:p>
+      <w:pPr>
+        <w:pStyle w:val="NoSpacing"/>
+        <w:rPr>
+          <w:sz w:val="18"/>
+          <w:szCs w:val="18"/>
+        </w:rPr>
+      </w:pPr>
+      <w:r>
+        <w:rPr>
+          <w:sz w:val="18"/>
+          <w:szCs w:val="18"/>
+        </w:rPr>
+        <w:t>ProxyPass / https://123.23.1.123/</w:t>
+      </w:r>
+    </w:p>
+    <w:p>
+      <w:pPr>
+        <w:pStyle w:val="NoSpacing"/>
+        <w:rPr>
+          <w:sz w:val="18"/>
+          <w:szCs w:val="18"/>
+        </w:rPr>
+      </w:pPr>
+      <w:r>
+        <w:rPr>
+          <w:sz w:val="18"/>
+          <w:szCs w:val="18"/>
+        </w:rPr>
+        <w:t>ProxyPassReverse / https://123.23.1.123/</w:t>
+      </w:r>
+    </w:p>
+    <w:p>
+      <w:pPr>
+        <w:pStyle w:val="NoSpacing"/>
+        <w:rPr>
+          <w:sz w:val="18"/>
+          <w:szCs w:val="18"/>
+        </w:rPr>
+      </w:pPr>
+      <w:r>
+        <w:rPr>
+          <w:sz w:val="18"/>
+          <w:szCs w:val="18"/>
+        </w:rPr>
+        <w:t>SSLEngine on</w:t>
+      </w:r>
+    </w:p>
+    <w:p>
+      <w:pPr>
+        <w:pStyle w:val="NoSpacing"/>
+        <w:rPr>
+          <w:sz w:val="18"/>
+          <w:szCs w:val="18"/>
+        </w:rPr>
+      </w:pPr>
+      <w:r>
+        <w:rPr>
+          <w:sz w:val="18"/>
+          <w:szCs w:val="18"/>
+        </w:rPr>
+        <w:t>SSLCertificateFile "/usr/local/apache2/conf/certbot/archive/room-house.com/cert1.pem"</w:t>
+      </w:r>
+    </w:p>
+    <w:p>
+      <w:pPr>
+        <w:pStyle w:val="NoSpacing"/>
+        <w:rPr>
+          <w:sz w:val="18"/>
+          <w:szCs w:val="18"/>
+        </w:rPr>
+      </w:pPr>
+      <w:r>
+        <w:rPr>
+          <w:sz w:val="18"/>
+          <w:szCs w:val="18"/>
+        </w:rPr>
+        <w:t>SSLCertificateKeyFile "/usr/local/apache2/conf/certbot/archive/room-house.com/privkey1.pem"</w:t>
+      </w:r>
+    </w:p>
+    <w:p>
+      <w:pPr>
+        <w:pStyle w:val="NoSpacing"/>
+        <w:rPr>
+          <w:sz w:val="18"/>
+          <w:szCs w:val="18"/>
+        </w:rPr>
+      </w:pPr>
+      <w:r>
+        <w:rPr>
+          <w:sz w:val="18"/>
+          <w:szCs w:val="18"/>
+        </w:rPr>
+        <w:t>SSLCertificateChainFile "/usr/local/apache2/conf/certbot/archive/room-house.com/fullchain1.pem"</w:t>
+      </w:r>
+    </w:p>
+    <w:p>
+      <w:pPr>
+        <w:pStyle w:val="NoSpacing"/>
+        <w:rPr>
+          <w:sz w:val="18"/>
+          <w:szCs w:val="18"/>
+        </w:rPr>
+      </w:pPr>
+      <w:r>
+        <w:rPr>
+          <w:sz w:val="18"/>
+          <w:szCs w:val="18"/>
+        </w:rPr>
+        <w:t>SetEnvIf Request_URI "\.php.*?" no_log</w:t>
+      </w:r>
+    </w:p>
+    <w:p>
+      <w:pPr>
+        <w:pStyle w:val="NoSpacing"/>
+        <w:rPr>
+          <w:sz w:val="18"/>
+          <w:szCs w:val="18"/>
+        </w:rPr>
+      </w:pPr>
+      <w:r>
+        <w:rPr>
+          <w:sz w:val="18"/>
+          <w:szCs w:val="18"/>
+        </w:rPr>
+        <w:t>ErrorLog logs/roma_server-error_log</w:t>
+      </w:r>
+    </w:p>
+    <w:p>
+      <w:pPr>
+        <w:pStyle w:val="NoSpacing"/>
+        <w:rPr>
+          <w:sz w:val="18"/>
+          <w:szCs w:val="18"/>
+        </w:rPr>
+      </w:pPr>
+      <w:r>
+        <w:rPr>
+          <w:sz w:val="18"/>
+          <w:szCs w:val="18"/>
+        </w:rPr>
+        <w:t>CustomLog logs/roma_server-access_log common</w:t>
+      </w:r>
+    </w:p>
+    <w:p>
+      <w:pPr>
+        <w:pStyle w:val="NoSpacing"/>
+        <w:rPr>
+          <w:sz w:val="18"/>
+          <w:szCs w:val="18"/>
+        </w:rPr>
+      </w:pPr>
+      <w:r>
+        <w:rPr>
+          <w:sz w:val="18"/>
+          <w:szCs w:val="18"/>
+        </w:rPr>
+        <w:t>&lt;/VirtualHost&gt;</w:t>
+      </w:r>
+    </w:p>
+    <w:p>
+      <w:pPr>
         <w:pStyle w:val="Heading1"/>
         <w:numPr>
           <w:ilvl w:val="0"/>
@@ -2174,8 +3762,8 @@
         </w:numPr>
         <w:rPr/>
       </w:pPr>
-      <w:bookmarkStart w:id="21" w:name="__DdeLink__676_788773065"/>
-      <w:bookmarkEnd w:id="21"/>
+      <w:bookmarkStart w:id="49" w:name="__DdeLink__676_788773065"/>
+      <w:bookmarkEnd w:id="49"/>
       <w:r>
         <w:rPr>
           <w:sz w:val="22"/>
@@ -2205,18 +3793,14 @@
       <w:pPr>
         <w:pStyle w:val="Normal"/>
         <w:spacing w:before="0" w:after="200"/>
-        <w:rPr>
-          <w:sz w:val="18"/>
-          <w:szCs w:val="18"/>
-          <w:lang w:val="ru-RU"/>
-        </w:rPr>
-      </w:pPr>
-      <w:r>
         <w:rPr/>
+      </w:pPr>
+      <w:r>
+        <w:rPr/>
       </w:r>
     </w:p>
     <w:sectPr>
-      <w:footerReference w:type="default" r:id="rId3"/>
+      <w:footerReference w:type="default" r:id="rId11"/>
       <w:type w:val="nextPage"/>
       <w:pgSz w:w="5953" w:h="8391"/>
       <w:pgMar w:left="720" w:right="720" w:header="0" w:top="720" w:footer="144" w:bottom="720" w:gutter="0"/>
@@ -2264,7 +3848,7 @@
       <w:fldChar w:fldCharType="separate"/>
     </w:r>
     <w:r>
-      <w:t>4</w:t>
+      <w:t>11</w:t>
     </w:r>
     <w:r>
       <w:fldChar w:fldCharType="end"/>

</xml_diff>